<commit_message>
PKB report add Call API
</commit_message>
<xml_diff>
--- a/Documentation/CS3202 Project Report--Saloni.docx
+++ b/Documentation/CS3202 Project Report--Saloni.docx
@@ -2139,6 +2139,12 @@
               <w:rPr>
                 <w:b w:val="0"/>
               </w:rPr>
+              <w:t>I</w:t>
+            </w:r>
+            <w:r>
+              <w:rPr>
+                <w:b w:val="0"/>
+              </w:rPr>
               <w:t xml:space="preserve">NDEX </w:t>
             </w:r>
             <w:r>
@@ -2693,24 +2699,540 @@
     </w:p>
     <w:p/>
     <w:p>
+      <w:pPr>
+        <w:pStyle w:val="Heading2"/>
+        <w:numPr>
+          <w:ilvl w:val="1"/>
+          <w:numId w:val="26"/>
+        </w:numPr>
+        <w:tabs>
+          <w:tab w:val="left" w:pos="900"/>
+        </w:tabs>
+      </w:pPr>
+      <w:r>
+        <w:t>Calls API</w:t>
+      </w:r>
+    </w:p>
+    <w:tbl>
+      <w:tblPr>
+        <w:tblStyle w:val="PlainTable1"/>
+        <w:tblW w:w="9496" w:type="dxa"/>
+        <w:tblLook w:val="04A0" w:firstRow="1" w:lastRow="0" w:firstColumn="1" w:lastColumn="0" w:noHBand="0" w:noVBand="1"/>
+      </w:tblPr>
+      <w:tblGrid>
+        <w:gridCol w:w="9496"/>
+      </w:tblGrid>
+      <w:tr>
+        <w:trPr>
+          <w:cnfStyle w:val="100000000000" w:firstRow="1" w:lastRow="0" w:firstColumn="0" w:lastColumn="0" w:oddVBand="0" w:evenVBand="0" w:oddHBand="0" w:evenHBand="0" w:firstRowFirstColumn="0" w:firstRowLastColumn="0" w:lastRowFirstColumn="0" w:lastRowLastColumn="0"/>
+          <w:trHeight w:val="625"/>
+        </w:trPr>
+        <w:tc>
+          <w:tcPr>
+            <w:cnfStyle w:val="001000000000" w:firstRow="0" w:lastRow="0" w:firstColumn="1" w:lastColumn="0" w:oddVBand="0" w:evenVBand="0" w:oddHBand="0" w:evenHBand="0" w:firstRowFirstColumn="0" w:firstRowLastColumn="0" w:lastRowFirstColumn="0" w:lastRowLastColumn="0"/>
+            <w:tcW w:w="9496" w:type="dxa"/>
+            <w:shd w:val="clear" w:color="auto" w:fill="FFFFFF" w:themeFill="background1"/>
+            <w:vAlign w:val="center"/>
+          </w:tcPr>
+          <w:p>
+            <w:r>
+              <w:t>Calls</w:t>
+            </w:r>
+          </w:p>
+        </w:tc>
+      </w:tr>
+      <w:tr>
+        <w:trPr>
+          <w:cnfStyle w:val="000000100000" w:firstRow="0" w:lastRow="0" w:firstColumn="0" w:lastColumn="0" w:oddVBand="0" w:evenVBand="0" w:oddHBand="1" w:evenHBand="0" w:firstRowFirstColumn="0" w:firstRowLastColumn="0" w:lastRowFirstColumn="0" w:lastRowLastColumn="0"/>
+          <w:trHeight w:val="1130"/>
+        </w:trPr>
+        <w:tc>
+          <w:tcPr>
+            <w:cnfStyle w:val="001000000000" w:firstRow="0" w:lastRow="0" w:firstColumn="1" w:lastColumn="0" w:oddVBand="0" w:evenVBand="0" w:oddHBand="0" w:evenHBand="0" w:firstRowFirstColumn="0" w:firstRowLastColumn="0" w:lastRowFirstColumn="0" w:lastRowLastColumn="0"/>
+            <w:tcW w:w="9496" w:type="dxa"/>
+            <w:shd w:val="clear" w:color="auto" w:fill="FFFFFF" w:themeFill="background1"/>
+            <w:vAlign w:val="center"/>
+          </w:tcPr>
+          <w:p>
+            <w:r>
+              <w:t xml:space="preserve">Overview: </w:t>
+            </w:r>
+          </w:p>
+          <w:p>
+            <w:pPr>
+              <w:rPr>
+                <w:b w:val="0"/>
+              </w:rPr>
+            </w:pPr>
+            <w:r>
+              <w:rPr>
+                <w:b w:val="0"/>
+              </w:rPr>
+              <w:t>Calls tables is to keep the pairs of procedures being called or calling.</w:t>
+            </w:r>
+          </w:p>
+        </w:tc>
+      </w:tr>
+      <w:tr>
+        <w:trPr>
+          <w:trHeight w:val="589"/>
+        </w:trPr>
+        <w:tc>
+          <w:tcPr>
+            <w:cnfStyle w:val="001000000000" w:firstRow="0" w:lastRow="0" w:firstColumn="1" w:lastColumn="0" w:oddVBand="0" w:evenVBand="0" w:oddHBand="0" w:evenHBand="0" w:firstRowFirstColumn="0" w:firstRowLastColumn="0" w:lastRowFirstColumn="0" w:lastRowLastColumn="0"/>
+            <w:tcW w:w="9496" w:type="dxa"/>
+            <w:shd w:val="clear" w:color="auto" w:fill="FFFFFF" w:themeFill="background1"/>
+            <w:vAlign w:val="center"/>
+          </w:tcPr>
+          <w:p>
+            <w:r>
+              <w:t>Public Interface:</w:t>
+            </w:r>
+          </w:p>
+        </w:tc>
+      </w:tr>
+      <w:tr>
+        <w:trPr>
+          <w:cnfStyle w:val="000000100000" w:firstRow="0" w:lastRow="0" w:firstColumn="0" w:lastColumn="0" w:oddVBand="0" w:evenVBand="0" w:oddHBand="1" w:evenHBand="0" w:firstRowFirstColumn="0" w:firstRowLastColumn="0" w:lastRowFirstColumn="0" w:lastRowLastColumn="0"/>
+          <w:trHeight w:val="1345"/>
+        </w:trPr>
+        <w:tc>
+          <w:tcPr>
+            <w:cnfStyle w:val="001000000000" w:firstRow="0" w:lastRow="0" w:firstColumn="1" w:lastColumn="0" w:oddVBand="0" w:evenVBand="0" w:oddHBand="0" w:evenHBand="0" w:firstRowFirstColumn="0" w:firstRowLastColumn="0" w:lastRowFirstColumn="0" w:lastRowLastColumn="0"/>
+            <w:tcW w:w="9496" w:type="dxa"/>
+            <w:vAlign w:val="center"/>
+          </w:tcPr>
+          <w:p>
+            <w:pPr>
+              <w:rPr>
+                <w:b w:val="0"/>
+              </w:rPr>
+            </w:pPr>
+            <w:r>
+              <w:rPr>
+                <w:b w:val="0"/>
+              </w:rPr>
+              <w:t xml:space="preserve">BOOLEAN </w:t>
+            </w:r>
+            <w:r>
+              <w:rPr>
+                <w:i/>
+              </w:rPr>
+              <w:t>is</w:t>
+            </w:r>
+            <w:r>
+              <w:rPr>
+                <w:i/>
+              </w:rPr>
+              <w:t>Call</w:t>
+            </w:r>
+            <w:r>
+              <w:rPr>
+                <w:i/>
+              </w:rPr>
+              <w:t>s</w:t>
+            </w:r>
+            <w:r>
+              <w:rPr>
+                <w:b w:val="0"/>
+              </w:rPr>
+              <w:t xml:space="preserve"> </w:t>
+            </w:r>
+            <w:r>
+              <w:rPr>
+                <w:b w:val="0"/>
+              </w:rPr>
+              <w:t>(</w:t>
+            </w:r>
+            <w:r>
+              <w:rPr>
+                <w:b w:val="0"/>
+              </w:rPr>
+              <w:t>int proc1, int proc2</w:t>
+            </w:r>
+            <w:r>
+              <w:rPr>
+                <w:b w:val="0"/>
+              </w:rPr>
+              <w:t>)</w:t>
+            </w:r>
+          </w:p>
+          <w:p/>
+          <w:p>
+            <w:r>
+              <w:t xml:space="preserve">Description: </w:t>
+            </w:r>
+          </w:p>
+          <w:p>
+            <w:pPr>
+              <w:rPr>
+                <w:b w:val="0"/>
+              </w:rPr>
+            </w:pPr>
+            <w:r>
+              <w:rPr>
+                <w:b w:val="0"/>
+              </w:rPr>
+              <w:t xml:space="preserve">If there is no record of relation </w:t>
+            </w:r>
+            <w:r>
+              <w:rPr>
+                <w:b w:val="0"/>
+              </w:rPr>
+              <w:t>Calls</w:t>
+            </w:r>
+            <w:r>
+              <w:rPr>
+                <w:b w:val="0"/>
+              </w:rPr>
+              <w:t xml:space="preserve">() of </w:t>
+            </w:r>
+            <w:r>
+              <w:rPr>
+                <w:b w:val="0"/>
+              </w:rPr>
+              <w:t>procedure “proc1” and “proc2”</w:t>
+            </w:r>
+            <w:r>
+              <w:rPr>
+                <w:b w:val="0"/>
+              </w:rPr>
+              <w:t xml:space="preserve"> return FALSE. </w:t>
+            </w:r>
+          </w:p>
+          <w:p>
+            <w:pPr>
+              <w:rPr>
+                <w:b w:val="0"/>
+              </w:rPr>
+            </w:pPr>
+            <w:r>
+              <w:rPr>
+                <w:b w:val="0"/>
+              </w:rPr>
+              <w:t>Otherwise return TRUE.</w:t>
+            </w:r>
+          </w:p>
+        </w:tc>
+      </w:tr>
+      <w:tr>
+        <w:trPr>
+          <w:trHeight w:val="1605"/>
+        </w:trPr>
+        <w:tc>
+          <w:tcPr>
+            <w:cnfStyle w:val="001000000000" w:firstRow="0" w:lastRow="0" w:firstColumn="1" w:lastColumn="0" w:oddVBand="0" w:evenVBand="0" w:oddHBand="0" w:evenHBand="0" w:firstRowFirstColumn="0" w:firstRowLastColumn="0" w:lastRowFirstColumn="0" w:lastRowLastColumn="0"/>
+            <w:tcW w:w="9496" w:type="dxa"/>
+            <w:shd w:val="clear" w:color="auto" w:fill="F2F2F2" w:themeFill="background1" w:themeFillShade="F2"/>
+            <w:vAlign w:val="center"/>
+          </w:tcPr>
+          <w:p>
+            <w:pPr>
+              <w:rPr>
+                <w:b w:val="0"/>
+              </w:rPr>
+            </w:pPr>
+            <w:r>
+              <w:rPr>
+                <w:b w:val="0"/>
+              </w:rPr>
+              <w:t>I</w:t>
+            </w:r>
+            <w:r>
+              <w:rPr>
+                <w:b w:val="0"/>
+              </w:rPr>
+              <w:t xml:space="preserve">NDEX </w:t>
+            </w:r>
+            <w:r>
+              <w:rPr>
+                <w:i/>
+              </w:rPr>
+              <w:t>insert</w:t>
+            </w:r>
+            <w:r>
+              <w:rPr>
+                <w:i/>
+              </w:rPr>
+              <w:t>Call</w:t>
+            </w:r>
+            <w:r>
+              <w:rPr>
+                <w:i/>
+              </w:rPr>
+              <w:t>s</w:t>
+            </w:r>
+            <w:r>
+              <w:rPr>
+                <w:i/>
+              </w:rPr>
+              <w:t xml:space="preserve"> </w:t>
+            </w:r>
+            <w:r>
+              <w:rPr>
+                <w:b w:val="0"/>
+              </w:rPr>
+              <w:t>(</w:t>
+            </w:r>
+            <w:r>
+              <w:rPr>
+                <w:b w:val="0"/>
+              </w:rPr>
+              <w:t>int proc1, int proc2</w:t>
+            </w:r>
+            <w:r>
+              <w:rPr>
+                <w:b w:val="0"/>
+              </w:rPr>
+              <w:t>)</w:t>
+            </w:r>
+          </w:p>
+          <w:p/>
+          <w:p>
+            <w:r>
+              <w:t xml:space="preserve">Description: </w:t>
+            </w:r>
+          </w:p>
+          <w:p>
+            <w:pPr>
+              <w:rPr>
+                <w:b w:val="0"/>
+              </w:rPr>
+            </w:pPr>
+            <w:r>
+              <w:rPr>
+                <w:b w:val="0"/>
+              </w:rPr>
+              <w:t xml:space="preserve">If the relation </w:t>
+            </w:r>
+            <w:r>
+              <w:rPr>
+                <w:b w:val="0"/>
+              </w:rPr>
+              <w:t>Calls(proc1</w:t>
+            </w:r>
+            <w:r>
+              <w:rPr>
+                <w:b w:val="0"/>
+              </w:rPr>
+              <w:t xml:space="preserve">, </w:t>
+            </w:r>
+            <w:r>
+              <w:rPr>
+                <w:b w:val="0"/>
+              </w:rPr>
+              <w:t>proc2), is not in Calls</w:t>
+            </w:r>
+            <w:r>
+              <w:rPr>
+                <w:b w:val="0"/>
+              </w:rPr>
+              <w:t xml:space="preserve"> Table, insert it into the table and return its index value.</w:t>
+            </w:r>
+          </w:p>
+          <w:p>
+            <w:pPr>
+              <w:rPr>
+                <w:b w:val="0"/>
+              </w:rPr>
+            </w:pPr>
+            <w:r>
+              <w:rPr>
+                <w:b w:val="0"/>
+              </w:rPr>
+              <w:t>Otherwise: return -1 (special value) and the table remains unchanged.  </w:t>
+            </w:r>
+          </w:p>
+        </w:tc>
+      </w:tr>
+      <w:tr>
+        <w:trPr>
+          <w:cnfStyle w:val="000000100000" w:firstRow="0" w:lastRow="0" w:firstColumn="0" w:lastColumn="0" w:oddVBand="0" w:evenVBand="0" w:oddHBand="1" w:evenHBand="0" w:firstRowFirstColumn="0" w:firstRowLastColumn="0" w:lastRowFirstColumn="0" w:lastRowLastColumn="0"/>
+          <w:trHeight w:val="1345"/>
+        </w:trPr>
+        <w:tc>
+          <w:tcPr>
+            <w:cnfStyle w:val="001000000000" w:firstRow="0" w:lastRow="0" w:firstColumn="1" w:lastColumn="0" w:oddVBand="0" w:evenVBand="0" w:oddHBand="0" w:evenHBand="0" w:firstRowFirstColumn="0" w:firstRowLastColumn="0" w:lastRowFirstColumn="0" w:lastRowLastColumn="0"/>
+            <w:tcW w:w="9496" w:type="dxa"/>
+            <w:vAlign w:val="center"/>
+          </w:tcPr>
+          <w:p>
+            <w:pPr>
+              <w:rPr>
+                <w:b w:val="0"/>
+              </w:rPr>
+            </w:pPr>
+            <w:r>
+              <w:rPr>
+                <w:b w:val="0"/>
+              </w:rPr>
+              <w:t>VECTOR</w:t>
+            </w:r>
+            <w:r>
+              <w:rPr>
+                <w:b w:val="0"/>
+              </w:rPr>
+              <w:t xml:space="preserve">&lt;INDEX&gt; </w:t>
+            </w:r>
+            <w:r>
+              <w:rPr>
+                <w:i/>
+              </w:rPr>
+              <w:t>get</w:t>
+            </w:r>
+            <w:r>
+              <w:rPr>
+                <w:i/>
+              </w:rPr>
+              <w:t>CalledProc</w:t>
+            </w:r>
+            <w:r>
+              <w:rPr>
+                <w:b w:val="0"/>
+              </w:rPr>
+              <w:t xml:space="preserve"> </w:t>
+            </w:r>
+            <w:r>
+              <w:rPr>
+                <w:b w:val="0"/>
+              </w:rPr>
+              <w:t>(</w:t>
+            </w:r>
+            <w:r>
+              <w:rPr>
+                <w:b w:val="0"/>
+              </w:rPr>
+              <w:t>int proc1</w:t>
+            </w:r>
+            <w:r>
+              <w:rPr>
+                <w:b w:val="0"/>
+              </w:rPr>
+              <w:t>)</w:t>
+            </w:r>
+          </w:p>
+          <w:p/>
+          <w:p>
+            <w:r>
+              <w:t xml:space="preserve">Description: </w:t>
+            </w:r>
+          </w:p>
+          <w:p>
+            <w:pPr>
+              <w:rPr>
+                <w:b w:val="0"/>
+              </w:rPr>
+            </w:pPr>
+            <w:r>
+              <w:rPr>
+                <w:b w:val="0"/>
+              </w:rPr>
+              <w:t xml:space="preserve">Returns vector of called procedures by proc1. </w:t>
+            </w:r>
+          </w:p>
+        </w:tc>
+      </w:tr>
+      <w:tr>
+        <w:trPr>
+          <w:trHeight w:val="1621"/>
+        </w:trPr>
+        <w:tc>
+          <w:tcPr>
+            <w:cnfStyle w:val="001000000000" w:firstRow="0" w:lastRow="0" w:firstColumn="1" w:lastColumn="0" w:oddVBand="0" w:evenVBand="0" w:oddHBand="0" w:evenHBand="0" w:firstRowFirstColumn="0" w:firstRowLastColumn="0" w:lastRowFirstColumn="0" w:lastRowLastColumn="0"/>
+            <w:tcW w:w="9496" w:type="dxa"/>
+            <w:shd w:val="clear" w:color="auto" w:fill="F2F2F2" w:themeFill="background1" w:themeFillShade="F2"/>
+            <w:vAlign w:val="center"/>
+          </w:tcPr>
+          <w:p>
+            <w:pPr>
+              <w:rPr>
+                <w:b w:val="0"/>
+              </w:rPr>
+            </w:pPr>
+            <w:r>
+              <w:rPr>
+                <w:b w:val="0"/>
+              </w:rPr>
+              <w:t>VECTOR</w:t>
+            </w:r>
+            <w:r>
+              <w:rPr>
+                <w:b w:val="0"/>
+              </w:rPr>
+              <w:t xml:space="preserve">&lt;STMT_NUM&gt; </w:t>
+            </w:r>
+            <w:r>
+              <w:rPr>
+                <w:i/>
+              </w:rPr>
+              <w:t>get</w:t>
+            </w:r>
+            <w:r>
+              <w:rPr>
+                <w:i/>
+              </w:rPr>
+              <w:t>CallingProc</w:t>
+            </w:r>
+            <w:r>
+              <w:rPr>
+                <w:b w:val="0"/>
+              </w:rPr>
+              <w:t xml:space="preserve">( </w:t>
+            </w:r>
+            <w:r>
+              <w:rPr>
+                <w:b w:val="0"/>
+              </w:rPr>
+              <w:t>int proc1</w:t>
+            </w:r>
+            <w:r>
+              <w:rPr>
+                <w:b w:val="0"/>
+              </w:rPr>
+              <w:t>)</w:t>
+            </w:r>
+          </w:p>
+          <w:p/>
+          <w:p>
+            <w:r>
+              <w:t xml:space="preserve">Description: </w:t>
+            </w:r>
+          </w:p>
+          <w:p>
+            <w:pPr>
+              <w:rPr>
+                <w:b w:val="0"/>
+              </w:rPr>
+            </w:pPr>
+            <w:r>
+              <w:rPr>
+                <w:b w:val="0"/>
+              </w:rPr>
+              <w:t>Returns vector of calling procedures of proc1</w:t>
+            </w:r>
+            <w:bookmarkStart w:id="0" w:name="_GoBack"/>
+            <w:bookmarkEnd w:id="0"/>
+          </w:p>
+        </w:tc>
+      </w:tr>
+    </w:tbl>
+    <w:p/>
+    <w:p>
       <w:r>
         <w:br w:type="page"/>
       </w:r>
-    </w:p>
-    <w:p>
-      <w:bookmarkStart w:id="0" w:name="_GoBack"/>
-      <w:bookmarkEnd w:id="0"/>
     </w:p>
     <w:p/>
     <w:p/>
     <w:p/>
     <w:p/>
+    <w:p/>
     <w:p>
       <w:pPr>
         <w:pStyle w:val="Heading2"/>
         <w:numPr>
           <w:ilvl w:val="1"/>
-          <w:numId w:val="5"/>
+          <w:numId w:val="24"/>
         </w:numPr>
         <w:tabs>
           <w:tab w:val="left" w:pos="900"/>
@@ -5352,7 +5874,7 @@
         <w:pStyle w:val="Heading2"/>
         <w:numPr>
           <w:ilvl w:val="1"/>
-          <w:numId w:val="5"/>
+          <w:numId w:val="24"/>
         </w:numPr>
         <w:tabs>
           <w:tab w:val="left" w:pos="900"/>
@@ -5492,7 +6014,7 @@
         <w:pStyle w:val="Heading2"/>
         <w:numPr>
           <w:ilvl w:val="1"/>
-          <w:numId w:val="5"/>
+          <w:numId w:val="24"/>
         </w:numPr>
         <w:tabs>
           <w:tab w:val="left" w:pos="900"/>
@@ -5759,7 +6281,7 @@
         <w:pStyle w:val="Heading2"/>
         <w:numPr>
           <w:ilvl w:val="1"/>
-          <w:numId w:val="5"/>
+          <w:numId w:val="24"/>
         </w:numPr>
         <w:tabs>
           <w:tab w:val="left" w:pos="900"/>
@@ -6006,7 +6528,7 @@
         <w:pStyle w:val="Heading2"/>
         <w:numPr>
           <w:ilvl w:val="1"/>
-          <w:numId w:val="5"/>
+          <w:numId w:val="24"/>
         </w:numPr>
         <w:tabs>
           <w:tab w:val="left" w:pos="900"/>
@@ -6172,7 +6694,7 @@
         <w:pStyle w:val="Heading2"/>
         <w:numPr>
           <w:ilvl w:val="1"/>
-          <w:numId w:val="5"/>
+          <w:numId w:val="24"/>
         </w:numPr>
         <w:tabs>
           <w:tab w:val="left" w:pos="900"/>
@@ -6329,7 +6851,7 @@
         <w:pStyle w:val="Heading1"/>
         <w:numPr>
           <w:ilvl w:val="0"/>
-          <w:numId w:val="5"/>
+          <w:numId w:val="24"/>
         </w:numPr>
         <w:jc w:val="both"/>
       </w:pPr>
@@ -6424,27 +6946,14 @@
       <w:r>
         <w:t xml:space="preserve">Figure </w:t>
       </w:r>
-      <w:r>
-        <w:fldChar w:fldCharType="begin"/>
-      </w:r>
-      <w:r>
-        <w:instrText xml:space="preserve"> SEQ Figure \* ARABIC </w:instrText>
-      </w:r>
-      <w:r>
-        <w:fldChar w:fldCharType="separate"/>
-      </w:r>
-      <w:r>
-        <w:rPr>
-          <w:noProof/>
-        </w:rPr>
-        <w:t>1</w:t>
-      </w:r>
-      <w:r>
-        <w:rPr>
-          <w:noProof/>
-        </w:rPr>
-        <w:fldChar w:fldCharType="end"/>
-      </w:r>
+      <w:fldSimple w:instr=" SEQ Figure \* ARABIC ">
+        <w:r>
+          <w:rPr>
+            <w:noProof/>
+          </w:rPr>
+          <w:t>1</w:t>
+        </w:r>
+      </w:fldSimple>
       <w:r>
         <w:t>: Sequence Diagram for Processing PKB</w:t>
       </w:r>
@@ -6519,27 +7028,14 @@
       <w:r>
         <w:t xml:space="preserve">Figure </w:t>
       </w:r>
-      <w:r>
-        <w:fldChar w:fldCharType="begin"/>
-      </w:r>
-      <w:r>
-        <w:instrText xml:space="preserve"> SEQ Figure \* ARABIC </w:instrText>
-      </w:r>
-      <w:r>
-        <w:fldChar w:fldCharType="separate"/>
-      </w:r>
-      <w:r>
-        <w:rPr>
-          <w:noProof/>
-        </w:rPr>
-        <w:t>2</w:t>
-      </w:r>
-      <w:r>
-        <w:rPr>
-          <w:noProof/>
-        </w:rPr>
-        <w:fldChar w:fldCharType="end"/>
-      </w:r>
+      <w:fldSimple w:instr=" SEQ Figure \* ARABIC ">
+        <w:r>
+          <w:rPr>
+            <w:noProof/>
+          </w:rPr>
+          <w:t>2</w:t>
+        </w:r>
+      </w:fldSimple>
       <w:r>
         <w:t>: Sequence Diagram for Query Processor Flow</w:t>
       </w:r>
@@ -6549,7 +7045,7 @@
         <w:pStyle w:val="Heading1"/>
         <w:numPr>
           <w:ilvl w:val="0"/>
-          <w:numId w:val="5"/>
+          <w:numId w:val="24"/>
         </w:numPr>
         <w:jc w:val="both"/>
       </w:pPr>
@@ -6661,27 +7157,14 @@
       <w:r>
         <w:t xml:space="preserve">Figure </w:t>
       </w:r>
-      <w:r>
-        <w:fldChar w:fldCharType="begin"/>
-      </w:r>
-      <w:r>
-        <w:instrText xml:space="preserve"> SEQ Figure \* ARABIC </w:instrText>
-      </w:r>
-      <w:r>
-        <w:fldChar w:fldCharType="separate"/>
-      </w:r>
-      <w:r>
-        <w:rPr>
-          <w:noProof/>
-        </w:rPr>
-        <w:t>3</w:t>
-      </w:r>
-      <w:r>
-        <w:rPr>
-          <w:noProof/>
-        </w:rPr>
-        <w:fldChar w:fldCharType="end"/>
-      </w:r>
+      <w:fldSimple w:instr=" SEQ Figure \* ARABIC ">
+        <w:r>
+          <w:rPr>
+            <w:noProof/>
+          </w:rPr>
+          <w:t>3</w:t>
+        </w:r>
+      </w:fldSimple>
       <w:r>
         <w:t>: Query Processor Representation</w:t>
       </w:r>
@@ -6726,7 +7209,7 @@
         <w:pStyle w:val="Heading1"/>
         <w:numPr>
           <w:ilvl w:val="0"/>
-          <w:numId w:val="5"/>
+          <w:numId w:val="24"/>
         </w:numPr>
         <w:jc w:val="both"/>
       </w:pPr>
@@ -6750,7 +7233,7 @@
         <w:pStyle w:val="Heading2"/>
         <w:numPr>
           <w:ilvl w:val="1"/>
-          <w:numId w:val="5"/>
+          <w:numId w:val="24"/>
         </w:numPr>
         <w:tabs>
           <w:tab w:val="left" w:pos="900"/>
@@ -6769,7 +7252,7 @@
         <w:pStyle w:val="Heading3"/>
         <w:numPr>
           <w:ilvl w:val="2"/>
-          <w:numId w:val="5"/>
+          <w:numId w:val="24"/>
         </w:numPr>
         <w:jc w:val="both"/>
       </w:pPr>
@@ -6892,7 +7375,7 @@
         <w:pStyle w:val="Heading3"/>
         <w:numPr>
           <w:ilvl w:val="2"/>
-          <w:numId w:val="5"/>
+          <w:numId w:val="24"/>
         </w:numPr>
         <w:jc w:val="both"/>
       </w:pPr>
@@ -7593,7 +8076,7 @@
         <w:pStyle w:val="Heading1"/>
         <w:numPr>
           <w:ilvl w:val="0"/>
-          <w:numId w:val="5"/>
+          <w:numId w:val="24"/>
         </w:numPr>
         <w:jc w:val="both"/>
       </w:pPr>
@@ -7612,7 +8095,7 @@
         <w:pStyle w:val="Heading2"/>
         <w:numPr>
           <w:ilvl w:val="1"/>
-          <w:numId w:val="5"/>
+          <w:numId w:val="24"/>
         </w:numPr>
         <w:tabs>
           <w:tab w:val="left" w:pos="900"/>
@@ -7677,7 +8160,7 @@
         <w:pStyle w:val="Heading2"/>
         <w:numPr>
           <w:ilvl w:val="1"/>
-          <w:numId w:val="5"/>
+          <w:numId w:val="24"/>
         </w:numPr>
         <w:tabs>
           <w:tab w:val="left" w:pos="900"/>
@@ -7741,7 +8224,7 @@
         <w:pStyle w:val="Heading2"/>
         <w:numPr>
           <w:ilvl w:val="1"/>
-          <w:numId w:val="5"/>
+          <w:numId w:val="24"/>
         </w:numPr>
         <w:tabs>
           <w:tab w:val="left" w:pos="900"/>
@@ -7788,7 +8271,7 @@
         <w:pStyle w:val="Heading3"/>
         <w:numPr>
           <w:ilvl w:val="2"/>
-          <w:numId w:val="5"/>
+          <w:numId w:val="24"/>
         </w:numPr>
         <w:jc w:val="both"/>
       </w:pPr>
@@ -7973,7 +8456,7 @@
         <w:pStyle w:val="Heading3"/>
         <w:numPr>
           <w:ilvl w:val="2"/>
-          <w:numId w:val="5"/>
+          <w:numId w:val="24"/>
         </w:numPr>
         <w:jc w:val="both"/>
       </w:pPr>
@@ -8048,7 +8531,7 @@
         <w:pStyle w:val="Heading2"/>
         <w:numPr>
           <w:ilvl w:val="1"/>
-          <w:numId w:val="5"/>
+          <w:numId w:val="24"/>
         </w:numPr>
         <w:tabs>
           <w:tab w:val="left" w:pos="900"/>
@@ -8170,27 +8653,14 @@
       <w:r>
         <w:t xml:space="preserve">Figure </w:t>
       </w:r>
-      <w:r>
-        <w:fldChar w:fldCharType="begin"/>
-      </w:r>
-      <w:r>
-        <w:instrText xml:space="preserve"> SEQ Figure \* ARABIC </w:instrText>
-      </w:r>
-      <w:r>
-        <w:fldChar w:fldCharType="separate"/>
-      </w:r>
-      <w:r>
-        <w:rPr>
-          <w:noProof/>
-        </w:rPr>
-        <w:t>4</w:t>
-      </w:r>
-      <w:r>
-        <w:rPr>
-          <w:noProof/>
-        </w:rPr>
-        <w:fldChar w:fldCharType="end"/>
-      </w:r>
+      <w:fldSimple w:instr=" SEQ Figure \* ARABIC ">
+        <w:r>
+          <w:rPr>
+            <w:noProof/>
+          </w:rPr>
+          <w:t>4</w:t>
+        </w:r>
+      </w:fldSimple>
       <w:r>
         <w:t>: Query Tree for Example Query 1</w:t>
       </w:r>
@@ -8205,7 +8675,7 @@
         <w:pStyle w:val="Heading2"/>
         <w:numPr>
           <w:ilvl w:val="1"/>
-          <w:numId w:val="5"/>
+          <w:numId w:val="24"/>
         </w:numPr>
         <w:tabs>
           <w:tab w:val="left" w:pos="900"/>
@@ -8329,7 +8799,7 @@
         <w:pStyle w:val="Heading1"/>
         <w:numPr>
           <w:ilvl w:val="0"/>
-          <w:numId w:val="5"/>
+          <w:numId w:val="24"/>
         </w:numPr>
         <w:jc w:val="both"/>
       </w:pPr>
@@ -8368,7 +8838,7 @@
         <w:pStyle w:val="Heading2"/>
         <w:numPr>
           <w:ilvl w:val="1"/>
-          <w:numId w:val="5"/>
+          <w:numId w:val="24"/>
         </w:numPr>
         <w:tabs>
           <w:tab w:val="left" w:pos="900"/>
@@ -8384,7 +8854,7 @@
         <w:pStyle w:val="Heading3"/>
         <w:numPr>
           <w:ilvl w:val="2"/>
-          <w:numId w:val="5"/>
+          <w:numId w:val="24"/>
         </w:numPr>
       </w:pPr>
       <w:r>
@@ -8422,7 +8892,7 @@
         <w:pStyle w:val="Heading3"/>
         <w:numPr>
           <w:ilvl w:val="2"/>
-          <w:numId w:val="5"/>
+          <w:numId w:val="24"/>
         </w:numPr>
       </w:pPr>
       <w:r>
@@ -8465,7 +8935,7 @@
         <w:pStyle w:val="Heading2"/>
         <w:numPr>
           <w:ilvl w:val="1"/>
-          <w:numId w:val="5"/>
+          <w:numId w:val="24"/>
         </w:numPr>
         <w:tabs>
           <w:tab w:val="left" w:pos="900"/>
@@ -8482,7 +8952,7 @@
         <w:pStyle w:val="Heading3"/>
         <w:numPr>
           <w:ilvl w:val="2"/>
-          <w:numId w:val="5"/>
+          <w:numId w:val="24"/>
         </w:numPr>
       </w:pPr>
       <w:r>
@@ -8525,7 +8995,7 @@
         <w:pStyle w:val="Heading3"/>
         <w:numPr>
           <w:ilvl w:val="2"/>
-          <w:numId w:val="5"/>
+          <w:numId w:val="24"/>
         </w:numPr>
       </w:pPr>
       <w:r>
@@ -8565,7 +9035,7 @@
         <w:pStyle w:val="Heading2"/>
         <w:numPr>
           <w:ilvl w:val="1"/>
-          <w:numId w:val="5"/>
+          <w:numId w:val="24"/>
         </w:numPr>
         <w:tabs>
           <w:tab w:val="left" w:pos="900"/>
@@ -8581,7 +9051,7 @@
         <w:pStyle w:val="Heading3"/>
         <w:numPr>
           <w:ilvl w:val="2"/>
-          <w:numId w:val="5"/>
+          <w:numId w:val="24"/>
         </w:numPr>
       </w:pPr>
       <w:r>
@@ -8619,7 +9089,7 @@
         <w:pStyle w:val="Heading3"/>
         <w:numPr>
           <w:ilvl w:val="2"/>
-          <w:numId w:val="5"/>
+          <w:numId w:val="24"/>
         </w:numPr>
       </w:pPr>
       <w:r>
@@ -8657,7 +9127,7 @@
         <w:pStyle w:val="Heading1"/>
         <w:numPr>
           <w:ilvl w:val="0"/>
-          <w:numId w:val="5"/>
+          <w:numId w:val="24"/>
         </w:numPr>
         <w:jc w:val="both"/>
       </w:pPr>
@@ -8715,7 +9185,7 @@
         <w:pStyle w:val="Heading1"/>
         <w:numPr>
           <w:ilvl w:val="0"/>
-          <w:numId w:val="5"/>
+          <w:numId w:val="24"/>
         </w:numPr>
         <w:jc w:val="both"/>
       </w:pPr>
@@ -9213,6 +9683,119 @@
     </w:lvl>
   </w:abstractNum>
   <w:abstractNum w:abstractNumId="4">
+    <w:nsid w:val="17EB472A"/>
+    <w:multiLevelType w:val="multilevel"/>
+    <w:tmpl w:val="AC8CF146"/>
+    <w:lvl w:ilvl="0">
+      <w:start w:val="1"/>
+      <w:numFmt w:val="decimal"/>
+      <w:lvlText w:val="%1"/>
+      <w:lvlJc w:val="left"/>
+      <w:pPr>
+        <w:ind w:left="405" w:hanging="405"/>
+      </w:pPr>
+      <w:rPr>
+        <w:rFonts w:hint="default"/>
+      </w:rPr>
+    </w:lvl>
+    <w:lvl w:ilvl="1">
+      <w:start w:val="6"/>
+      <w:numFmt w:val="decimal"/>
+      <w:lvlText w:val="%1.%2"/>
+      <w:lvlJc w:val="left"/>
+      <w:pPr>
+        <w:ind w:left="1080" w:hanging="720"/>
+      </w:pPr>
+      <w:rPr>
+        <w:rFonts w:hint="default"/>
+      </w:rPr>
+    </w:lvl>
+    <w:lvl w:ilvl="2">
+      <w:start w:val="1"/>
+      <w:numFmt w:val="decimal"/>
+      <w:lvlText w:val="%1.%2.%3"/>
+      <w:lvlJc w:val="left"/>
+      <w:pPr>
+        <w:ind w:left="1440" w:hanging="720"/>
+      </w:pPr>
+      <w:rPr>
+        <w:rFonts w:hint="default"/>
+      </w:rPr>
+    </w:lvl>
+    <w:lvl w:ilvl="3">
+      <w:start w:val="1"/>
+      <w:numFmt w:val="decimal"/>
+      <w:lvlText w:val="%1.%2.%3.%4"/>
+      <w:lvlJc w:val="left"/>
+      <w:pPr>
+        <w:ind w:left="2160" w:hanging="1080"/>
+      </w:pPr>
+      <w:rPr>
+        <w:rFonts w:hint="default"/>
+      </w:rPr>
+    </w:lvl>
+    <w:lvl w:ilvl="4">
+      <w:start w:val="1"/>
+      <w:numFmt w:val="decimal"/>
+      <w:lvlText w:val="%1.%2.%3.%4.%5"/>
+      <w:lvlJc w:val="left"/>
+      <w:pPr>
+        <w:ind w:left="2880" w:hanging="1440"/>
+      </w:pPr>
+      <w:rPr>
+        <w:rFonts w:hint="default"/>
+      </w:rPr>
+    </w:lvl>
+    <w:lvl w:ilvl="5">
+      <w:start w:val="1"/>
+      <w:numFmt w:val="decimal"/>
+      <w:lvlText w:val="%1.%2.%3.%4.%5.%6"/>
+      <w:lvlJc w:val="left"/>
+      <w:pPr>
+        <w:ind w:left="3240" w:hanging="1440"/>
+      </w:pPr>
+      <w:rPr>
+        <w:rFonts w:hint="default"/>
+      </w:rPr>
+    </w:lvl>
+    <w:lvl w:ilvl="6">
+      <w:start w:val="1"/>
+      <w:numFmt w:val="decimal"/>
+      <w:lvlText w:val="%1.%2.%3.%4.%5.%6.%7"/>
+      <w:lvlJc w:val="left"/>
+      <w:pPr>
+        <w:ind w:left="3960" w:hanging="1800"/>
+      </w:pPr>
+      <w:rPr>
+        <w:rFonts w:hint="default"/>
+      </w:rPr>
+    </w:lvl>
+    <w:lvl w:ilvl="7">
+      <w:start w:val="1"/>
+      <w:numFmt w:val="decimal"/>
+      <w:lvlText w:val="%1.%2.%3.%4.%5.%6.%7.%8"/>
+      <w:lvlJc w:val="left"/>
+      <w:pPr>
+        <w:ind w:left="4320" w:hanging="1800"/>
+      </w:pPr>
+      <w:rPr>
+        <w:rFonts w:hint="default"/>
+      </w:rPr>
+    </w:lvl>
+    <w:lvl w:ilvl="8">
+      <w:start w:val="1"/>
+      <w:numFmt w:val="decimal"/>
+      <w:lvlText w:val="%1.%2.%3.%4.%5.%6.%7.%8.%9"/>
+      <w:lvlJc w:val="left"/>
+      <w:pPr>
+        <w:ind w:left="5040" w:hanging="2160"/>
+      </w:pPr>
+      <w:rPr>
+        <w:rFonts w:hint="default"/>
+      </w:rPr>
+    </w:lvl>
+  </w:abstractNum>
+  <w:abstractNum w:abstractNumId="5">
     <w:nsid w:val="189701C9"/>
     <w:multiLevelType w:val="multilevel"/>
     <w:tmpl w:val="6314760E"/>
@@ -9325,7 +9908,7 @@
       </w:rPr>
     </w:lvl>
   </w:abstractNum>
-  <w:abstractNum w:abstractNumId="5">
+  <w:abstractNum w:abstractNumId="6">
     <w:nsid w:val="2B2C7306"/>
     <w:multiLevelType w:val="hybridMultilevel"/>
     <w:tmpl w:val="F7865D26"/>
@@ -9411,7 +9994,7 @@
       </w:pPr>
     </w:lvl>
   </w:abstractNum>
-  <w:abstractNum w:abstractNumId="6">
+  <w:abstractNum w:abstractNumId="7">
     <w:nsid w:val="2EDB4CAB"/>
     <w:multiLevelType w:val="hybridMultilevel"/>
     <w:tmpl w:val="187CCAC2"/>
@@ -9497,7 +10080,7 @@
       </w:pPr>
     </w:lvl>
   </w:abstractNum>
-  <w:abstractNum w:abstractNumId="7">
+  <w:abstractNum w:abstractNumId="8">
     <w:nsid w:val="344D2741"/>
     <w:multiLevelType w:val="hybridMultilevel"/>
     <w:tmpl w:val="57BA166E"/>
@@ -9583,7 +10166,7 @@
       </w:pPr>
     </w:lvl>
   </w:abstractNum>
-  <w:abstractNum w:abstractNumId="8">
+  <w:abstractNum w:abstractNumId="9">
     <w:nsid w:val="394C49F9"/>
     <w:multiLevelType w:val="hybridMultilevel"/>
     <w:tmpl w:val="57BA166E"/>
@@ -9669,7 +10252,96 @@
       </w:pPr>
     </w:lvl>
   </w:abstractNum>
-  <w:abstractNum w:abstractNumId="9">
+  <w:abstractNum w:abstractNumId="10">
+    <w:nsid w:val="395C4554"/>
+    <w:multiLevelType w:val="multilevel"/>
+    <w:tmpl w:val="0409001F"/>
+    <w:lvl w:ilvl="0">
+      <w:start w:val="1"/>
+      <w:numFmt w:val="decimal"/>
+      <w:lvlText w:val="%1."/>
+      <w:lvlJc w:val="left"/>
+      <w:pPr>
+        <w:ind w:left="360" w:hanging="360"/>
+      </w:pPr>
+      <w:rPr>
+        <w:rFonts w:hint="default"/>
+      </w:rPr>
+    </w:lvl>
+    <w:lvl w:ilvl="1">
+      <w:start w:val="1"/>
+      <w:numFmt w:val="decimal"/>
+      <w:lvlText w:val="%1.%2."/>
+      <w:lvlJc w:val="left"/>
+      <w:pPr>
+        <w:ind w:left="792" w:hanging="432"/>
+      </w:pPr>
+    </w:lvl>
+    <w:lvl w:ilvl="2">
+      <w:start w:val="1"/>
+      <w:numFmt w:val="decimal"/>
+      <w:lvlText w:val="%1.%2.%3."/>
+      <w:lvlJc w:val="left"/>
+      <w:pPr>
+        <w:ind w:left="1224" w:hanging="504"/>
+      </w:pPr>
+    </w:lvl>
+    <w:lvl w:ilvl="3">
+      <w:start w:val="1"/>
+      <w:numFmt w:val="decimal"/>
+      <w:lvlText w:val="%1.%2.%3.%4."/>
+      <w:lvlJc w:val="left"/>
+      <w:pPr>
+        <w:ind w:left="1728" w:hanging="648"/>
+      </w:pPr>
+    </w:lvl>
+    <w:lvl w:ilvl="4">
+      <w:start w:val="1"/>
+      <w:numFmt w:val="decimal"/>
+      <w:lvlText w:val="%1.%2.%3.%4.%5."/>
+      <w:lvlJc w:val="left"/>
+      <w:pPr>
+        <w:ind w:left="2232" w:hanging="792"/>
+      </w:pPr>
+    </w:lvl>
+    <w:lvl w:ilvl="5">
+      <w:start w:val="1"/>
+      <w:numFmt w:val="decimal"/>
+      <w:lvlText w:val="%1.%2.%3.%4.%5.%6."/>
+      <w:lvlJc w:val="left"/>
+      <w:pPr>
+        <w:ind w:left="2736" w:hanging="936"/>
+      </w:pPr>
+    </w:lvl>
+    <w:lvl w:ilvl="6">
+      <w:start w:val="1"/>
+      <w:numFmt w:val="decimal"/>
+      <w:lvlText w:val="%1.%2.%3.%4.%5.%6.%7."/>
+      <w:lvlJc w:val="left"/>
+      <w:pPr>
+        <w:ind w:left="3240" w:hanging="1080"/>
+      </w:pPr>
+    </w:lvl>
+    <w:lvl w:ilvl="7">
+      <w:start w:val="1"/>
+      <w:numFmt w:val="decimal"/>
+      <w:lvlText w:val="%1.%2.%3.%4.%5.%6.%7.%8."/>
+      <w:lvlJc w:val="left"/>
+      <w:pPr>
+        <w:ind w:left="3744" w:hanging="1224"/>
+      </w:pPr>
+    </w:lvl>
+    <w:lvl w:ilvl="8">
+      <w:start w:val="1"/>
+      <w:numFmt w:val="decimal"/>
+      <w:lvlText w:val="%1.%2.%3.%4.%5.%6.%7.%8.%9."/>
+      <w:lvlJc w:val="left"/>
+      <w:pPr>
+        <w:ind w:left="4320" w:hanging="1440"/>
+      </w:pPr>
+    </w:lvl>
+  </w:abstractNum>
+  <w:abstractNum w:abstractNumId="11">
     <w:nsid w:val="41935605"/>
     <w:multiLevelType w:val="hybridMultilevel"/>
     <w:tmpl w:val="AE208D3C"/>
@@ -9755,7 +10427,7 @@
       </w:pPr>
     </w:lvl>
   </w:abstractNum>
-  <w:abstractNum w:abstractNumId="10">
+  <w:abstractNum w:abstractNumId="12">
     <w:nsid w:val="45685E4A"/>
     <w:multiLevelType w:val="multilevel"/>
     <w:tmpl w:val="0409001F"/>
@@ -9841,7 +10513,7 @@
       </w:pPr>
     </w:lvl>
   </w:abstractNum>
-  <w:abstractNum w:abstractNumId="11">
+  <w:abstractNum w:abstractNumId="13">
     <w:nsid w:val="477F03EA"/>
     <w:multiLevelType w:val="hybridMultilevel"/>
     <w:tmpl w:val="C9CE783C"/>
@@ -9954,7 +10626,7 @@
       </w:rPr>
     </w:lvl>
   </w:abstractNum>
-  <w:abstractNum w:abstractNumId="12">
+  <w:abstractNum w:abstractNumId="14">
     <w:nsid w:val="4D2A0979"/>
     <w:multiLevelType w:val="hybridMultilevel"/>
     <w:tmpl w:val="167CE076"/>
@@ -10040,7 +10712,7 @@
       </w:pPr>
     </w:lvl>
   </w:abstractNum>
-  <w:abstractNum w:abstractNumId="13">
+  <w:abstractNum w:abstractNumId="15">
     <w:nsid w:val="4F763454"/>
     <w:multiLevelType w:val="hybridMultilevel"/>
     <w:tmpl w:val="8D2A1D3E"/>
@@ -10153,7 +10825,7 @@
       </w:rPr>
     </w:lvl>
   </w:abstractNum>
-  <w:abstractNum w:abstractNumId="14">
+  <w:abstractNum w:abstractNumId="16">
     <w:nsid w:val="51044159"/>
     <w:multiLevelType w:val="hybridMultilevel"/>
     <w:tmpl w:val="57BA166E"/>
@@ -10239,7 +10911,7 @@
       </w:pPr>
     </w:lvl>
   </w:abstractNum>
-  <w:abstractNum w:abstractNumId="15">
+  <w:abstractNum w:abstractNumId="17">
     <w:nsid w:val="52FB2215"/>
     <w:multiLevelType w:val="multilevel"/>
     <w:tmpl w:val="0409001F"/>
@@ -10325,7 +10997,7 @@
       </w:pPr>
     </w:lvl>
   </w:abstractNum>
-  <w:abstractNum w:abstractNumId="16">
+  <w:abstractNum w:abstractNumId="18">
     <w:nsid w:val="538152D0"/>
     <w:multiLevelType w:val="hybridMultilevel"/>
     <w:tmpl w:val="92F09888"/>
@@ -10438,7 +11110,7 @@
       </w:rPr>
     </w:lvl>
   </w:abstractNum>
-  <w:abstractNum w:abstractNumId="17">
+  <w:abstractNum w:abstractNumId="19">
     <w:nsid w:val="5AC74251"/>
     <w:multiLevelType w:val="hybridMultilevel"/>
     <w:tmpl w:val="B6320BB6"/>
@@ -10551,7 +11223,120 @@
       </w:rPr>
     </w:lvl>
   </w:abstractNum>
-  <w:abstractNum w:abstractNumId="18">
+  <w:abstractNum w:abstractNumId="20">
+    <w:nsid w:val="5B6E4294"/>
+    <w:multiLevelType w:val="multilevel"/>
+    <w:tmpl w:val="D1C2A48C"/>
+    <w:lvl w:ilvl="0">
+      <w:start w:val="1"/>
+      <w:numFmt w:val="decimal"/>
+      <w:lvlText w:val="%1"/>
+      <w:lvlJc w:val="left"/>
+      <w:pPr>
+        <w:ind w:left="405" w:hanging="405"/>
+      </w:pPr>
+      <w:rPr>
+        <w:rFonts w:hint="default"/>
+      </w:rPr>
+    </w:lvl>
+    <w:lvl w:ilvl="1">
+      <w:start w:val="7"/>
+      <w:numFmt w:val="decimal"/>
+      <w:lvlText w:val="%1.%2"/>
+      <w:lvlJc w:val="left"/>
+      <w:pPr>
+        <w:ind w:left="1080" w:hanging="720"/>
+      </w:pPr>
+      <w:rPr>
+        <w:rFonts w:hint="default"/>
+      </w:rPr>
+    </w:lvl>
+    <w:lvl w:ilvl="2">
+      <w:start w:val="1"/>
+      <w:numFmt w:val="decimal"/>
+      <w:lvlText w:val="%1.%2.%3"/>
+      <w:lvlJc w:val="left"/>
+      <w:pPr>
+        <w:ind w:left="1440" w:hanging="720"/>
+      </w:pPr>
+      <w:rPr>
+        <w:rFonts w:hint="default"/>
+      </w:rPr>
+    </w:lvl>
+    <w:lvl w:ilvl="3">
+      <w:start w:val="1"/>
+      <w:numFmt w:val="decimal"/>
+      <w:lvlText w:val="%1.%2.%3.%4"/>
+      <w:lvlJc w:val="left"/>
+      <w:pPr>
+        <w:ind w:left="2160" w:hanging="1080"/>
+      </w:pPr>
+      <w:rPr>
+        <w:rFonts w:hint="default"/>
+      </w:rPr>
+    </w:lvl>
+    <w:lvl w:ilvl="4">
+      <w:start w:val="1"/>
+      <w:numFmt w:val="decimal"/>
+      <w:lvlText w:val="%1.%2.%3.%4.%5"/>
+      <w:lvlJc w:val="left"/>
+      <w:pPr>
+        <w:ind w:left="2880" w:hanging="1440"/>
+      </w:pPr>
+      <w:rPr>
+        <w:rFonts w:hint="default"/>
+      </w:rPr>
+    </w:lvl>
+    <w:lvl w:ilvl="5">
+      <w:start w:val="1"/>
+      <w:numFmt w:val="decimal"/>
+      <w:lvlText w:val="%1.%2.%3.%4.%5.%6"/>
+      <w:lvlJc w:val="left"/>
+      <w:pPr>
+        <w:ind w:left="3240" w:hanging="1440"/>
+      </w:pPr>
+      <w:rPr>
+        <w:rFonts w:hint="default"/>
+      </w:rPr>
+    </w:lvl>
+    <w:lvl w:ilvl="6">
+      <w:start w:val="1"/>
+      <w:numFmt w:val="decimal"/>
+      <w:lvlText w:val="%1.%2.%3.%4.%5.%6.%7"/>
+      <w:lvlJc w:val="left"/>
+      <w:pPr>
+        <w:ind w:left="3960" w:hanging="1800"/>
+      </w:pPr>
+      <w:rPr>
+        <w:rFonts w:hint="default"/>
+      </w:rPr>
+    </w:lvl>
+    <w:lvl w:ilvl="7">
+      <w:start w:val="1"/>
+      <w:numFmt w:val="decimal"/>
+      <w:lvlText w:val="%1.%2.%3.%4.%5.%6.%7.%8"/>
+      <w:lvlJc w:val="left"/>
+      <w:pPr>
+        <w:ind w:left="4320" w:hanging="1800"/>
+      </w:pPr>
+      <w:rPr>
+        <w:rFonts w:hint="default"/>
+      </w:rPr>
+    </w:lvl>
+    <w:lvl w:ilvl="8">
+      <w:start w:val="1"/>
+      <w:numFmt w:val="decimal"/>
+      <w:lvlText w:val="%1.%2.%3.%4.%5.%6.%7.%8.%9"/>
+      <w:lvlJc w:val="left"/>
+      <w:pPr>
+        <w:ind w:left="5040" w:hanging="2160"/>
+      </w:pPr>
+      <w:rPr>
+        <w:rFonts w:hint="default"/>
+      </w:rPr>
+    </w:lvl>
+  </w:abstractNum>
+  <w:abstractNum w:abstractNumId="21">
     <w:nsid w:val="63324CB7"/>
     <w:multiLevelType w:val="multilevel"/>
     <w:tmpl w:val="0409001F"/>
@@ -10637,7 +11422,7 @@
       </w:pPr>
     </w:lvl>
   </w:abstractNum>
-  <w:abstractNum w:abstractNumId="19">
+  <w:abstractNum w:abstractNumId="22">
     <w:nsid w:val="6AB74A08"/>
     <w:multiLevelType w:val="hybridMultilevel"/>
     <w:tmpl w:val="D79638B2"/>
@@ -10750,7 +11535,7 @@
       </w:rPr>
     </w:lvl>
   </w:abstractNum>
-  <w:abstractNum w:abstractNumId="20">
+  <w:abstractNum w:abstractNumId="23">
     <w:nsid w:val="72DC45A5"/>
     <w:multiLevelType w:val="multilevel"/>
     <w:tmpl w:val="0409001F"/>
@@ -10836,7 +11621,7 @@
       </w:pPr>
     </w:lvl>
   </w:abstractNum>
-  <w:abstractNum w:abstractNumId="21">
+  <w:abstractNum w:abstractNumId="24">
     <w:nsid w:val="7DA5041D"/>
     <w:multiLevelType w:val="multilevel"/>
     <w:tmpl w:val="0409001F"/>
@@ -10935,63 +11720,72 @@
     <w:abstractNumId w:val="0"/>
   </w:num>
   <w:num w:numId="4">
-    <w:abstractNumId w:val="9"/>
+    <w:abstractNumId w:val="11"/>
   </w:num>
   <w:num w:numId="5">
     <w:abstractNumId w:val="3"/>
   </w:num>
   <w:num w:numId="6">
-    <w:abstractNumId w:val="11"/>
+    <w:abstractNumId w:val="13"/>
   </w:num>
   <w:num w:numId="7">
-    <w:abstractNumId w:val="15"/>
+    <w:abstractNumId w:val="17"/>
   </w:num>
   <w:num w:numId="8">
     <w:abstractNumId w:val="2"/>
   </w:num>
   <w:num w:numId="9">
+    <w:abstractNumId w:val="21"/>
+  </w:num>
+  <w:num w:numId="10">
+    <w:abstractNumId w:val="19"/>
+  </w:num>
+  <w:num w:numId="11">
+    <w:abstractNumId w:val="6"/>
+  </w:num>
+  <w:num w:numId="12">
+    <w:abstractNumId w:val="12"/>
+  </w:num>
+  <w:num w:numId="13">
     <w:abstractNumId w:val="18"/>
   </w:num>
-  <w:num w:numId="10">
-    <w:abstractNumId w:val="17"/>
+  <w:num w:numId="14">
+    <w:abstractNumId w:val="23"/>
   </w:num>
-  <w:num w:numId="11">
+  <w:num w:numId="15">
+    <w:abstractNumId w:val="24"/>
+  </w:num>
+  <w:num w:numId="16">
+    <w:abstractNumId w:val="14"/>
+  </w:num>
+  <w:num w:numId="17">
+    <w:abstractNumId w:val="8"/>
+  </w:num>
+  <w:num w:numId="18">
+    <w:abstractNumId w:val="16"/>
+  </w:num>
+  <w:num w:numId="19">
+    <w:abstractNumId w:val="9"/>
+  </w:num>
+  <w:num w:numId="20">
+    <w:abstractNumId w:val="22"/>
+  </w:num>
+  <w:num w:numId="21">
+    <w:abstractNumId w:val="15"/>
+  </w:num>
+  <w:num w:numId="22">
+    <w:abstractNumId w:val="7"/>
+  </w:num>
+  <w:num w:numId="23">
     <w:abstractNumId w:val="5"/>
   </w:num>
-  <w:num w:numId="12">
+  <w:num w:numId="24">
     <w:abstractNumId w:val="10"/>
   </w:num>
-  <w:num w:numId="13">
-    <w:abstractNumId w:val="16"/>
-  </w:num>
-  <w:num w:numId="14">
+  <w:num w:numId="25">
     <w:abstractNumId w:val="20"/>
   </w:num>
-  <w:num w:numId="15">
-    <w:abstractNumId w:val="21"/>
-  </w:num>
-  <w:num w:numId="16">
-    <w:abstractNumId w:val="12"/>
-  </w:num>
-  <w:num w:numId="17">
-    <w:abstractNumId w:val="7"/>
-  </w:num>
-  <w:num w:numId="18">
-    <w:abstractNumId w:val="14"/>
-  </w:num>
-  <w:num w:numId="19">
-    <w:abstractNumId w:val="8"/>
-  </w:num>
-  <w:num w:numId="20">
-    <w:abstractNumId w:val="19"/>
-  </w:num>
-  <w:num w:numId="21">
-    <w:abstractNumId w:val="13"/>
-  </w:num>
-  <w:num w:numId="22">
-    <w:abstractNumId w:val="6"/>
-  </w:num>
-  <w:num w:numId="23">
+  <w:num w:numId="26">
     <w:abstractNumId w:val="4"/>
   </w:num>
 </w:numbering>
@@ -13778,96 +14572,96 @@
     </dgm:pt>
   </dgm:ptLst>
   <dgm:cxnLst>
-    <dgm:cxn modelId="{293F8C3D-13B2-4E66-9445-628B4CE2C778}" type="presOf" srcId="{0BE8C7D2-6481-473F-A8CA-2F4C6BF33E85}" destId="{85F0BF89-71DB-4D52-9FFD-713F438284C8}" srcOrd="1" destOrd="0" presId="urn:microsoft.com/office/officeart/2008/layout/HalfCircleOrganizationChart"/>
     <dgm:cxn modelId="{F8BDEF28-2115-4F86-8463-7608318DAD28}" srcId="{416FE715-ADBD-4B9C-973C-8F307280B1BC}" destId="{9927CA82-8255-4FBD-8727-0EB8D3A251F1}" srcOrd="1" destOrd="0" parTransId="{95F89277-36AA-4A2A-9137-2B0E544EBC4B}" sibTransId="{573FE58D-AAC8-424A-8BA8-DAD8818397D1}"/>
-    <dgm:cxn modelId="{2805A599-685D-449F-9A34-AEE3F7E37767}" type="presOf" srcId="{416FE715-ADBD-4B9C-973C-8F307280B1BC}" destId="{233FDE35-DA17-4DB5-AC19-9986CA5D0494}" srcOrd="1" destOrd="0" presId="urn:microsoft.com/office/officeart/2008/layout/HalfCircleOrganizationChart"/>
+    <dgm:cxn modelId="{68CFEDB0-F160-408F-9ABA-6CD8D68A5ED0}" type="presOf" srcId="{E248FEDA-3497-42A4-A606-43A0BDA02B19}" destId="{8FC90BAB-CC43-46BB-AB3D-78475C31F872}" srcOrd="0" destOrd="0" presId="urn:microsoft.com/office/officeart/2008/layout/HalfCircleOrganizationChart"/>
+    <dgm:cxn modelId="{D43BBA84-0DA6-4724-AF4C-FA81D80E164F}" type="presOf" srcId="{9927CA82-8255-4FBD-8727-0EB8D3A251F1}" destId="{516BA5CA-4696-447C-8B01-A993A2006492}" srcOrd="0" destOrd="0" presId="urn:microsoft.com/office/officeart/2008/layout/HalfCircleOrganizationChart"/>
     <dgm:cxn modelId="{8779CD8F-B753-4465-8117-B1BA22379069}" srcId="{BF5D4B71-78DC-4ABF-A263-CE0996A14DB9}" destId="{44909CA5-B38F-4739-8894-E05076F4161B}" srcOrd="0" destOrd="0" parTransId="{5951DF46-D2F3-4722-81E3-061404EB4BAA}" sibTransId="{A7841906-437D-4072-99E3-7F6E66C51498}"/>
-    <dgm:cxn modelId="{EBD4325C-FBBB-4E17-BCAD-D67C67E4D980}" type="presOf" srcId="{4F009221-C7F9-479D-8F34-0E8D7224971B}" destId="{001B3CAF-10E0-45F2-AF50-C57B9AA61A66}" srcOrd="0" destOrd="0" presId="urn:microsoft.com/office/officeart/2008/layout/HalfCircleOrganizationChart"/>
+    <dgm:cxn modelId="{9EC1571A-87CA-4F10-A2C0-3F79CB50A951}" type="presOf" srcId="{614C2B99-AB19-426C-9891-F3121D1FEB43}" destId="{EBA77F11-4AA1-4245-931C-342328BB0E3E}" srcOrd="0" destOrd="0" presId="urn:microsoft.com/office/officeart/2008/layout/HalfCircleOrganizationChart"/>
+    <dgm:cxn modelId="{CA74DC93-A4FE-4679-AAF8-B5AFDCB52E6B}" type="presOf" srcId="{0BE8C7D2-6481-473F-A8CA-2F4C6BF33E85}" destId="{85F0BF89-71DB-4D52-9FFD-713F438284C8}" srcOrd="1" destOrd="0" presId="urn:microsoft.com/office/officeart/2008/layout/HalfCircleOrganizationChart"/>
+    <dgm:cxn modelId="{35EEC091-5AA7-4AEB-BAB9-324B07CB41E3}" type="presOf" srcId="{44909CA5-B38F-4739-8894-E05076F4161B}" destId="{5F396B85-4991-42A1-8B47-04165AE31C73}" srcOrd="1" destOrd="0" presId="urn:microsoft.com/office/officeart/2008/layout/HalfCircleOrganizationChart"/>
+    <dgm:cxn modelId="{31440C8A-05CB-4B13-ACD2-E216C3F7C499}" type="presOf" srcId="{D743C474-8ACB-4EAF-A1BA-850B29745C0B}" destId="{DBC82B9F-4DE9-47A4-B88D-45F7E82434EC}" srcOrd="1" destOrd="0" presId="urn:microsoft.com/office/officeart/2008/layout/HalfCircleOrganizationChart"/>
     <dgm:cxn modelId="{2676E161-24F1-4D6B-AC42-10FE53C71729}" srcId="{44909CA5-B38F-4739-8894-E05076F4161B}" destId="{85B1EA24-FC16-4907-B2FB-318877AC61C4}" srcOrd="1" destOrd="0" parTransId="{614C2B99-AB19-426C-9891-F3121D1FEB43}" sibTransId="{5B74F68A-DBE1-42C4-81B7-C9E827BB8838}"/>
-    <dgm:cxn modelId="{24C7F24F-FE90-420C-AA81-E7A8AE2527E6}" type="presOf" srcId="{D743C474-8ACB-4EAF-A1BA-850B29745C0B}" destId="{DBC82B9F-4DE9-47A4-B88D-45F7E82434EC}" srcOrd="1" destOrd="0" presId="urn:microsoft.com/office/officeart/2008/layout/HalfCircleOrganizationChart"/>
-    <dgm:cxn modelId="{0FC143D8-79D7-45EF-8F26-994BB4144A1E}" type="presOf" srcId="{9927CA82-8255-4FBD-8727-0EB8D3A251F1}" destId="{516BA5CA-4696-447C-8B01-A993A2006492}" srcOrd="0" destOrd="0" presId="urn:microsoft.com/office/officeart/2008/layout/HalfCircleOrganizationChart"/>
-    <dgm:cxn modelId="{8958029C-92EE-4D2B-9863-8D254061C89D}" type="presOf" srcId="{85B1EA24-FC16-4907-B2FB-318877AC61C4}" destId="{E239CF27-280C-41A0-908D-BEA7E0AA2354}" srcOrd="1" destOrd="0" presId="urn:microsoft.com/office/officeart/2008/layout/HalfCircleOrganizationChart"/>
-    <dgm:cxn modelId="{641EA712-CEC3-40BF-B333-B20FC0543478}" type="presOf" srcId="{416FE715-ADBD-4B9C-973C-8F307280B1BC}" destId="{C821A6DF-F3D9-4E26-B0EF-7DE235605B82}" srcOrd="0" destOrd="0" presId="urn:microsoft.com/office/officeart/2008/layout/HalfCircleOrganizationChart"/>
-    <dgm:cxn modelId="{98AF32F4-B7F8-427A-AC80-9A08C0B09694}" type="presOf" srcId="{44909CA5-B38F-4739-8894-E05076F4161B}" destId="{FD9B2DDE-4E93-438C-9552-7AECC117C0B2}" srcOrd="0" destOrd="0" presId="urn:microsoft.com/office/officeart/2008/layout/HalfCircleOrganizationChart"/>
+    <dgm:cxn modelId="{47EA15EB-8AF3-43D5-8097-A634AA66A98F}" type="presOf" srcId="{BF5D4B71-78DC-4ABF-A263-CE0996A14DB9}" destId="{9F4BBC00-E378-47E7-9180-B8DA6290BACC}" srcOrd="0" destOrd="0" presId="urn:microsoft.com/office/officeart/2008/layout/HalfCircleOrganizationChart"/>
+    <dgm:cxn modelId="{56413547-A9AA-420F-95EA-5F3BC62AF090}" type="presOf" srcId="{44909CA5-B38F-4739-8894-E05076F4161B}" destId="{FD9B2DDE-4E93-438C-9552-7AECC117C0B2}" srcOrd="0" destOrd="0" presId="urn:microsoft.com/office/officeart/2008/layout/HalfCircleOrganizationChart"/>
+    <dgm:cxn modelId="{D7703B98-8D7E-43C1-B4EA-3CA993E0D598}" type="presOf" srcId="{B7049A83-23FA-49A9-9588-F82CDE4EC1FA}" destId="{88098032-A961-4B45-9D40-4AB3D527770D}" srcOrd="0" destOrd="0" presId="urn:microsoft.com/office/officeart/2008/layout/HalfCircleOrganizationChart"/>
+    <dgm:cxn modelId="{1F7D154A-ABA1-437E-82A0-500B66E0FEC9}" type="presOf" srcId="{95F89277-36AA-4A2A-9137-2B0E544EBC4B}" destId="{AA54FA08-550A-49B9-886D-165188D9CD61}" srcOrd="0" destOrd="0" presId="urn:microsoft.com/office/officeart/2008/layout/HalfCircleOrganizationChart"/>
+    <dgm:cxn modelId="{AC78ED94-24E8-4C83-B910-1395B79D2923}" type="presOf" srcId="{85B1EA24-FC16-4907-B2FB-318877AC61C4}" destId="{E239CF27-280C-41A0-908D-BEA7E0AA2354}" srcOrd="1" destOrd="0" presId="urn:microsoft.com/office/officeart/2008/layout/HalfCircleOrganizationChart"/>
+    <dgm:cxn modelId="{3E4A65FC-26FC-4641-9DD5-36BA2FA4DB81}" type="presOf" srcId="{4F009221-C7F9-479D-8F34-0E8D7224971B}" destId="{001B3CAF-10E0-45F2-AF50-C57B9AA61A66}" srcOrd="0" destOrd="0" presId="urn:microsoft.com/office/officeart/2008/layout/HalfCircleOrganizationChart"/>
     <dgm:cxn modelId="{D9AC0B23-9DC9-4C2F-94EF-3D2C276654F8}" srcId="{0BE8C7D2-6481-473F-A8CA-2F4C6BF33E85}" destId="{D743C474-8ACB-4EAF-A1BA-850B29745C0B}" srcOrd="0" destOrd="0" parTransId="{4F009221-C7F9-479D-8F34-0E8D7224971B}" sibTransId="{5AB5F45C-CFFC-40C3-85FB-95102AC06F10}"/>
-    <dgm:cxn modelId="{FA569D1B-C179-4D46-92E7-C7589B5DC145}" type="presOf" srcId="{D743C474-8ACB-4EAF-A1BA-850B29745C0B}" destId="{6134D0C1-5AE1-4AB1-BA24-48E0B619CF39}" srcOrd="0" destOrd="0" presId="urn:microsoft.com/office/officeart/2008/layout/HalfCircleOrganizationChart"/>
-    <dgm:cxn modelId="{61759017-1B40-460E-9D76-D7626A159622}" type="presOf" srcId="{85B1EA24-FC16-4907-B2FB-318877AC61C4}" destId="{53182BAD-F0B1-48F9-915C-F3EA4AAA8E41}" srcOrd="0" destOrd="0" presId="urn:microsoft.com/office/officeart/2008/layout/HalfCircleOrganizationChart"/>
-    <dgm:cxn modelId="{D7C56DA6-DCFB-4A13-8CAE-B67A7380CFE3}" type="presOf" srcId="{95F89277-36AA-4A2A-9137-2B0E544EBC4B}" destId="{AA54FA08-550A-49B9-886D-165188D9CD61}" srcOrd="0" destOrd="0" presId="urn:microsoft.com/office/officeart/2008/layout/HalfCircleOrganizationChart"/>
+    <dgm:cxn modelId="{A968DC0B-43EE-48E9-80A9-253053EFC7E7}" type="presOf" srcId="{85B1EA24-FC16-4907-B2FB-318877AC61C4}" destId="{53182BAD-F0B1-48F9-915C-F3EA4AAA8E41}" srcOrd="0" destOrd="0" presId="urn:microsoft.com/office/officeart/2008/layout/HalfCircleOrganizationChart"/>
+    <dgm:cxn modelId="{B499CE88-9C3A-474C-ACA3-7727CF72ABDA}" type="presOf" srcId="{416FE715-ADBD-4B9C-973C-8F307280B1BC}" destId="{C821A6DF-F3D9-4E26-B0EF-7DE235605B82}" srcOrd="0" destOrd="0" presId="urn:microsoft.com/office/officeart/2008/layout/HalfCircleOrganizationChart"/>
     <dgm:cxn modelId="{D0C63C15-485A-4242-A4F2-D46716DC6180}" srcId="{85B1EA24-FC16-4907-B2FB-318877AC61C4}" destId="{416FE715-ADBD-4B9C-973C-8F307280B1BC}" srcOrd="0" destOrd="0" parTransId="{B7049A83-23FA-49A9-9588-F82CDE4EC1FA}" sibTransId="{4B2F8C6E-B5FF-4A08-9848-689B57A6E271}"/>
-    <dgm:cxn modelId="{73BC071F-79CB-4A26-9E33-3BF6A7DF2D1E}" type="presOf" srcId="{44909CA5-B38F-4739-8894-E05076F4161B}" destId="{5F396B85-4991-42A1-8B47-04165AE31C73}" srcOrd="1" destOrd="0" presId="urn:microsoft.com/office/officeart/2008/layout/HalfCircleOrganizationChart"/>
-    <dgm:cxn modelId="{1A2C6E9D-8D31-49C3-9A79-B385ED24AEE3}" type="presOf" srcId="{0BE8C7D2-6481-473F-A8CA-2F4C6BF33E85}" destId="{1B9BB6C3-7873-4BFF-9AEB-A798B9FC0DB6}" srcOrd="0" destOrd="0" presId="urn:microsoft.com/office/officeart/2008/layout/HalfCircleOrganizationChart"/>
+    <dgm:cxn modelId="{49911AC9-DB9D-483E-A28B-B2292A087EDD}" type="presOf" srcId="{0465A4F4-AFD6-4B30-B821-E0C6E793DCA4}" destId="{5EFD14E4-2850-44E4-8940-B5D79E9701BE}" srcOrd="0" destOrd="0" presId="urn:microsoft.com/office/officeart/2008/layout/HalfCircleOrganizationChart"/>
+    <dgm:cxn modelId="{4F94E091-8ACB-4B2C-9A99-568BD70C05AC}" type="presOf" srcId="{0BE8C7D2-6481-473F-A8CA-2F4C6BF33E85}" destId="{1B9BB6C3-7873-4BFF-9AEB-A798B9FC0DB6}" srcOrd="0" destOrd="0" presId="urn:microsoft.com/office/officeart/2008/layout/HalfCircleOrganizationChart"/>
+    <dgm:cxn modelId="{F7275A5B-EA4E-47E2-A82E-BA234044A2DB}" type="presOf" srcId="{12A18250-9DAB-495F-B431-3D8F5AD826E4}" destId="{536118CC-2F96-4C44-BE80-1BB66674178F}" srcOrd="0" destOrd="0" presId="urn:microsoft.com/office/officeart/2008/layout/HalfCircleOrganizationChart"/>
     <dgm:cxn modelId="{0836A4C5-2015-4BC8-8ED0-876845736DAE}" srcId="{416FE715-ADBD-4B9C-973C-8F307280B1BC}" destId="{E248FEDA-3497-42A4-A606-43A0BDA02B19}" srcOrd="0" destOrd="0" parTransId="{12A18250-9DAB-495F-B431-3D8F5AD826E4}" sibTransId="{F2A2EC6C-1DA4-48E1-A8F0-DC6DBD0C3E90}"/>
-    <dgm:cxn modelId="{56966E8C-F07F-48BA-B170-4773691F5A9D}" type="presOf" srcId="{E248FEDA-3497-42A4-A606-43A0BDA02B19}" destId="{8FC90BAB-CC43-46BB-AB3D-78475C31F872}" srcOrd="0" destOrd="0" presId="urn:microsoft.com/office/officeart/2008/layout/HalfCircleOrganizationChart"/>
+    <dgm:cxn modelId="{87DFEF73-4979-4F47-B241-88CD77C99132}" type="presOf" srcId="{9927CA82-8255-4FBD-8727-0EB8D3A251F1}" destId="{27B71F41-6DB8-4DC1-92E2-87E89F58C687}" srcOrd="1" destOrd="0" presId="urn:microsoft.com/office/officeart/2008/layout/HalfCircleOrganizationChart"/>
     <dgm:cxn modelId="{0F70A81A-1AD1-4AE8-9F93-F061746B9016}" srcId="{44909CA5-B38F-4739-8894-E05076F4161B}" destId="{0BE8C7D2-6481-473F-A8CA-2F4C6BF33E85}" srcOrd="0" destOrd="0" parTransId="{0465A4F4-AFD6-4B30-B821-E0C6E793DCA4}" sibTransId="{EC8CEBC1-FEC0-442D-A57B-96B4CC60A3F6}"/>
-    <dgm:cxn modelId="{0C908E12-060A-441A-B9A8-1B362C5564DA}" type="presOf" srcId="{9927CA82-8255-4FBD-8727-0EB8D3A251F1}" destId="{27B71F41-6DB8-4DC1-92E2-87E89F58C687}" srcOrd="1" destOrd="0" presId="urn:microsoft.com/office/officeart/2008/layout/HalfCircleOrganizationChart"/>
-    <dgm:cxn modelId="{3EA63FD2-0EB4-4731-B8BA-153031618A1D}" type="presOf" srcId="{BF5D4B71-78DC-4ABF-A263-CE0996A14DB9}" destId="{9F4BBC00-E378-47E7-9180-B8DA6290BACC}" srcOrd="0" destOrd="0" presId="urn:microsoft.com/office/officeart/2008/layout/HalfCircleOrganizationChart"/>
-    <dgm:cxn modelId="{40F111BF-14DD-475D-8307-CE5994197F8E}" type="presOf" srcId="{12A18250-9DAB-495F-B431-3D8F5AD826E4}" destId="{536118CC-2F96-4C44-BE80-1BB66674178F}" srcOrd="0" destOrd="0" presId="urn:microsoft.com/office/officeart/2008/layout/HalfCircleOrganizationChart"/>
-    <dgm:cxn modelId="{0EFC8674-9769-479D-8A3C-918AB77E032A}" type="presOf" srcId="{E248FEDA-3497-42A4-A606-43A0BDA02B19}" destId="{98921970-C699-4229-97FC-8BF5B47E8C7F}" srcOrd="1" destOrd="0" presId="urn:microsoft.com/office/officeart/2008/layout/HalfCircleOrganizationChart"/>
-    <dgm:cxn modelId="{B561193E-3571-44B1-A2E4-3E333671E61B}" type="presOf" srcId="{614C2B99-AB19-426C-9891-F3121D1FEB43}" destId="{EBA77F11-4AA1-4245-931C-342328BB0E3E}" srcOrd="0" destOrd="0" presId="urn:microsoft.com/office/officeart/2008/layout/HalfCircleOrganizationChart"/>
-    <dgm:cxn modelId="{0A313AF3-D06D-4041-A638-5287D3836C11}" type="presOf" srcId="{B7049A83-23FA-49A9-9588-F82CDE4EC1FA}" destId="{88098032-A961-4B45-9D40-4AB3D527770D}" srcOrd="0" destOrd="0" presId="urn:microsoft.com/office/officeart/2008/layout/HalfCircleOrganizationChart"/>
-    <dgm:cxn modelId="{568D8F68-FB6E-4CDC-89DF-12951C7DB06B}" type="presOf" srcId="{0465A4F4-AFD6-4B30-B821-E0C6E793DCA4}" destId="{5EFD14E4-2850-44E4-8940-B5D79E9701BE}" srcOrd="0" destOrd="0" presId="urn:microsoft.com/office/officeart/2008/layout/HalfCircleOrganizationChart"/>
-    <dgm:cxn modelId="{FD04AA4D-A72C-4CA3-97D2-D453EB151C22}" type="presParOf" srcId="{9F4BBC00-E378-47E7-9180-B8DA6290BACC}" destId="{4CCDED1D-769B-4814-AA57-7C582722D9C1}" srcOrd="0" destOrd="0" presId="urn:microsoft.com/office/officeart/2008/layout/HalfCircleOrganizationChart"/>
-    <dgm:cxn modelId="{D9D4F403-CEBF-4A28-9F8D-14909FD04B44}" type="presParOf" srcId="{4CCDED1D-769B-4814-AA57-7C582722D9C1}" destId="{F9ED5F74-6CB2-429A-9078-19709B6F8438}" srcOrd="0" destOrd="0" presId="urn:microsoft.com/office/officeart/2008/layout/HalfCircleOrganizationChart"/>
-    <dgm:cxn modelId="{F9D3C12F-E79D-4A26-B597-685FD0AEB9BF}" type="presParOf" srcId="{F9ED5F74-6CB2-429A-9078-19709B6F8438}" destId="{FD9B2DDE-4E93-438C-9552-7AECC117C0B2}" srcOrd="0" destOrd="0" presId="urn:microsoft.com/office/officeart/2008/layout/HalfCircleOrganizationChart"/>
-    <dgm:cxn modelId="{9C97609E-9042-4939-814D-E0ED6283339C}" type="presParOf" srcId="{F9ED5F74-6CB2-429A-9078-19709B6F8438}" destId="{5B91DC99-4097-4031-99CF-F5F05E3E62C8}" srcOrd="1" destOrd="0" presId="urn:microsoft.com/office/officeart/2008/layout/HalfCircleOrganizationChart"/>
-    <dgm:cxn modelId="{7342BD96-043C-479A-B0F5-A86B10C2AC0B}" type="presParOf" srcId="{F9ED5F74-6CB2-429A-9078-19709B6F8438}" destId="{63D4895F-49BF-4A7D-9C2C-B104E229D0F0}" srcOrd="2" destOrd="0" presId="urn:microsoft.com/office/officeart/2008/layout/HalfCircleOrganizationChart"/>
-    <dgm:cxn modelId="{B467E9E3-57ED-49E2-9855-BB5049BF8AEC}" type="presParOf" srcId="{F9ED5F74-6CB2-429A-9078-19709B6F8438}" destId="{5F396B85-4991-42A1-8B47-04165AE31C73}" srcOrd="3" destOrd="0" presId="urn:microsoft.com/office/officeart/2008/layout/HalfCircleOrganizationChart"/>
-    <dgm:cxn modelId="{93588862-2264-4824-93D8-42749B286E47}" type="presParOf" srcId="{4CCDED1D-769B-4814-AA57-7C582722D9C1}" destId="{35823406-B9E7-4DC5-8ABD-37E500243723}" srcOrd="1" destOrd="0" presId="urn:microsoft.com/office/officeart/2008/layout/HalfCircleOrganizationChart"/>
-    <dgm:cxn modelId="{81E90454-57E3-4DF1-AA60-9AF1E619E731}" type="presParOf" srcId="{4CCDED1D-769B-4814-AA57-7C582722D9C1}" destId="{28D52AB4-D09E-439C-8CE3-89D4E9AB2670}" srcOrd="2" destOrd="0" presId="urn:microsoft.com/office/officeart/2008/layout/HalfCircleOrganizationChart"/>
-    <dgm:cxn modelId="{227AAA73-3E3B-4D94-B0BC-678E3EBFE6ED}" type="presParOf" srcId="{28D52AB4-D09E-439C-8CE3-89D4E9AB2670}" destId="{5EFD14E4-2850-44E4-8940-B5D79E9701BE}" srcOrd="0" destOrd="0" presId="urn:microsoft.com/office/officeart/2008/layout/HalfCircleOrganizationChart"/>
-    <dgm:cxn modelId="{D4D3C362-0987-4ACA-AFDB-E34E8A0460A4}" type="presParOf" srcId="{28D52AB4-D09E-439C-8CE3-89D4E9AB2670}" destId="{5E2AB3C0-F0D7-4DF4-8EA6-1D2CA3304C1E}" srcOrd="1" destOrd="0" presId="urn:microsoft.com/office/officeart/2008/layout/HalfCircleOrganizationChart"/>
-    <dgm:cxn modelId="{E6B853A2-6DEB-47A3-9935-E6533F19002F}" type="presParOf" srcId="{5E2AB3C0-F0D7-4DF4-8EA6-1D2CA3304C1E}" destId="{D5707A8F-DA08-49E1-8617-E360F70007C3}" srcOrd="0" destOrd="0" presId="urn:microsoft.com/office/officeart/2008/layout/HalfCircleOrganizationChart"/>
-    <dgm:cxn modelId="{5A21D04F-B3A9-43B6-B64B-E6E741D62914}" type="presParOf" srcId="{D5707A8F-DA08-49E1-8617-E360F70007C3}" destId="{1B9BB6C3-7873-4BFF-9AEB-A798B9FC0DB6}" srcOrd="0" destOrd="0" presId="urn:microsoft.com/office/officeart/2008/layout/HalfCircleOrganizationChart"/>
-    <dgm:cxn modelId="{2B599070-175A-4C88-8820-738E2EF92A9D}" type="presParOf" srcId="{D5707A8F-DA08-49E1-8617-E360F70007C3}" destId="{59C55461-233D-4F66-B2A5-5A5B13F40AB2}" srcOrd="1" destOrd="0" presId="urn:microsoft.com/office/officeart/2008/layout/HalfCircleOrganizationChart"/>
-    <dgm:cxn modelId="{15EF0FF9-66FF-49D1-88DC-11EDDD54B001}" type="presParOf" srcId="{D5707A8F-DA08-49E1-8617-E360F70007C3}" destId="{2BCA3533-092E-430E-9BA4-96EAF76CE23B}" srcOrd="2" destOrd="0" presId="urn:microsoft.com/office/officeart/2008/layout/HalfCircleOrganizationChart"/>
-    <dgm:cxn modelId="{A51FF775-3AED-4ABF-B4DB-B51C9E0A0265}" type="presParOf" srcId="{D5707A8F-DA08-49E1-8617-E360F70007C3}" destId="{85F0BF89-71DB-4D52-9FFD-713F438284C8}" srcOrd="3" destOrd="0" presId="urn:microsoft.com/office/officeart/2008/layout/HalfCircleOrganizationChart"/>
-    <dgm:cxn modelId="{E16F8263-5F09-4E73-9CB4-99007BB0E019}" type="presParOf" srcId="{5E2AB3C0-F0D7-4DF4-8EA6-1D2CA3304C1E}" destId="{DBEB5A46-3EBF-46E8-AF29-2A712B67948D}" srcOrd="1" destOrd="0" presId="urn:microsoft.com/office/officeart/2008/layout/HalfCircleOrganizationChart"/>
-    <dgm:cxn modelId="{837121DB-9831-40DF-9B92-919992D5A7EC}" type="presParOf" srcId="{5E2AB3C0-F0D7-4DF4-8EA6-1D2CA3304C1E}" destId="{095FFF81-9CE2-441F-8EBF-169690C4C78F}" srcOrd="2" destOrd="0" presId="urn:microsoft.com/office/officeart/2008/layout/HalfCircleOrganizationChart"/>
-    <dgm:cxn modelId="{F2114AE4-8153-4D46-BD54-141976F21E6C}" type="presParOf" srcId="{095FFF81-9CE2-441F-8EBF-169690C4C78F}" destId="{001B3CAF-10E0-45F2-AF50-C57B9AA61A66}" srcOrd="0" destOrd="0" presId="urn:microsoft.com/office/officeart/2008/layout/HalfCircleOrganizationChart"/>
-    <dgm:cxn modelId="{83F2C4CF-C00F-4FDE-8E91-401B28EF29FE}" type="presParOf" srcId="{095FFF81-9CE2-441F-8EBF-169690C4C78F}" destId="{0C337C5B-0D2F-4747-B043-1831F2948844}" srcOrd="1" destOrd="0" presId="urn:microsoft.com/office/officeart/2008/layout/HalfCircleOrganizationChart"/>
-    <dgm:cxn modelId="{FE975519-09DE-4D31-A103-790699086EA6}" type="presParOf" srcId="{0C337C5B-0D2F-4747-B043-1831F2948844}" destId="{CA80A658-1528-473E-BE87-FACE6020EC24}" srcOrd="0" destOrd="0" presId="urn:microsoft.com/office/officeart/2008/layout/HalfCircleOrganizationChart"/>
-    <dgm:cxn modelId="{BB1F72D7-74D4-4EEB-9D53-AAABD627C80D}" type="presParOf" srcId="{CA80A658-1528-473E-BE87-FACE6020EC24}" destId="{6134D0C1-5AE1-4AB1-BA24-48E0B619CF39}" srcOrd="0" destOrd="0" presId="urn:microsoft.com/office/officeart/2008/layout/HalfCircleOrganizationChart"/>
-    <dgm:cxn modelId="{9F683A6B-1D60-4D1F-BC16-0193B79C5483}" type="presParOf" srcId="{CA80A658-1528-473E-BE87-FACE6020EC24}" destId="{BA036DF5-42F5-4699-AE88-4366BB595D9D}" srcOrd="1" destOrd="0" presId="urn:microsoft.com/office/officeart/2008/layout/HalfCircleOrganizationChart"/>
-    <dgm:cxn modelId="{B259B29B-4756-4557-BA9F-B1836CD69004}" type="presParOf" srcId="{CA80A658-1528-473E-BE87-FACE6020EC24}" destId="{4494C5C7-A738-46F2-A180-C684B7B0C453}" srcOrd="2" destOrd="0" presId="urn:microsoft.com/office/officeart/2008/layout/HalfCircleOrganizationChart"/>
-    <dgm:cxn modelId="{F7F23B60-59C5-40AA-AEF5-C420D48D7ADB}" type="presParOf" srcId="{CA80A658-1528-473E-BE87-FACE6020EC24}" destId="{DBC82B9F-4DE9-47A4-B88D-45F7E82434EC}" srcOrd="3" destOrd="0" presId="urn:microsoft.com/office/officeart/2008/layout/HalfCircleOrganizationChart"/>
-    <dgm:cxn modelId="{81F992B3-EFDF-4BE9-9E1B-69C7DB8B1D16}" type="presParOf" srcId="{0C337C5B-0D2F-4747-B043-1831F2948844}" destId="{277C7BFB-0E08-426E-972C-503B4637FAE1}" srcOrd="1" destOrd="0" presId="urn:microsoft.com/office/officeart/2008/layout/HalfCircleOrganizationChart"/>
-    <dgm:cxn modelId="{FE79A791-3B54-41A7-9178-CC1FC42ABB0B}" type="presParOf" srcId="{0C337C5B-0D2F-4747-B043-1831F2948844}" destId="{3AF65A89-F2E7-448F-90B1-09A92544F1B8}" srcOrd="2" destOrd="0" presId="urn:microsoft.com/office/officeart/2008/layout/HalfCircleOrganizationChart"/>
-    <dgm:cxn modelId="{9EDA3EC3-F381-4106-B121-0AA51988D95B}" type="presParOf" srcId="{28D52AB4-D09E-439C-8CE3-89D4E9AB2670}" destId="{EBA77F11-4AA1-4245-931C-342328BB0E3E}" srcOrd="2" destOrd="0" presId="urn:microsoft.com/office/officeart/2008/layout/HalfCircleOrganizationChart"/>
-    <dgm:cxn modelId="{96900BD8-8343-48AD-BB75-63C6D2089840}" type="presParOf" srcId="{28D52AB4-D09E-439C-8CE3-89D4E9AB2670}" destId="{C2565EF3-6125-4858-B3B7-14EFD4DFD3FE}" srcOrd="3" destOrd="0" presId="urn:microsoft.com/office/officeart/2008/layout/HalfCircleOrganizationChart"/>
-    <dgm:cxn modelId="{7F98B7F8-206E-456E-AB2A-DD89B3F5F1D5}" type="presParOf" srcId="{C2565EF3-6125-4858-B3B7-14EFD4DFD3FE}" destId="{B1973E40-A27B-45F4-BC3A-11E9486AED67}" srcOrd="0" destOrd="0" presId="urn:microsoft.com/office/officeart/2008/layout/HalfCircleOrganizationChart"/>
-    <dgm:cxn modelId="{13D0CC1F-C2F1-49E8-AF69-5519348147EB}" type="presParOf" srcId="{B1973E40-A27B-45F4-BC3A-11E9486AED67}" destId="{53182BAD-F0B1-48F9-915C-F3EA4AAA8E41}" srcOrd="0" destOrd="0" presId="urn:microsoft.com/office/officeart/2008/layout/HalfCircleOrganizationChart"/>
-    <dgm:cxn modelId="{18E6B55F-5579-4D68-B662-69B1BD1A6FF1}" type="presParOf" srcId="{B1973E40-A27B-45F4-BC3A-11E9486AED67}" destId="{2DEDBE14-04F0-4BE7-BCDA-C907F545D6B6}" srcOrd="1" destOrd="0" presId="urn:microsoft.com/office/officeart/2008/layout/HalfCircleOrganizationChart"/>
-    <dgm:cxn modelId="{72BE7895-7197-4102-9808-597773B70904}" type="presParOf" srcId="{B1973E40-A27B-45F4-BC3A-11E9486AED67}" destId="{6DB035F2-A116-435F-8D1E-3DD7AE309AC3}" srcOrd="2" destOrd="0" presId="urn:microsoft.com/office/officeart/2008/layout/HalfCircleOrganizationChart"/>
-    <dgm:cxn modelId="{EEA8DF4A-463F-474F-B244-47391D05D543}" type="presParOf" srcId="{B1973E40-A27B-45F4-BC3A-11E9486AED67}" destId="{E239CF27-280C-41A0-908D-BEA7E0AA2354}" srcOrd="3" destOrd="0" presId="urn:microsoft.com/office/officeart/2008/layout/HalfCircleOrganizationChart"/>
-    <dgm:cxn modelId="{25C1AF44-5D66-4F05-B10A-625A7B69AEBE}" type="presParOf" srcId="{C2565EF3-6125-4858-B3B7-14EFD4DFD3FE}" destId="{6080A4AE-7FBD-4B52-895B-5D636CA457FC}" srcOrd="1" destOrd="0" presId="urn:microsoft.com/office/officeart/2008/layout/HalfCircleOrganizationChart"/>
-    <dgm:cxn modelId="{A4821C4E-DD1E-4B36-884C-B7DB70ADF90C}" type="presParOf" srcId="{C2565EF3-6125-4858-B3B7-14EFD4DFD3FE}" destId="{D87E94E5-CB22-4E5B-BA22-6FDF86A5B04C}" srcOrd="2" destOrd="0" presId="urn:microsoft.com/office/officeart/2008/layout/HalfCircleOrganizationChart"/>
-    <dgm:cxn modelId="{49AF6414-3202-4405-977A-2E5C15C69A95}" type="presParOf" srcId="{D87E94E5-CB22-4E5B-BA22-6FDF86A5B04C}" destId="{88098032-A961-4B45-9D40-4AB3D527770D}" srcOrd="0" destOrd="0" presId="urn:microsoft.com/office/officeart/2008/layout/HalfCircleOrganizationChart"/>
-    <dgm:cxn modelId="{D95E5C1B-98D8-41F1-A8DE-9C1FE0170570}" type="presParOf" srcId="{D87E94E5-CB22-4E5B-BA22-6FDF86A5B04C}" destId="{C274F127-6E76-4EFE-BF45-3E5AE8D1D4F4}" srcOrd="1" destOrd="0" presId="urn:microsoft.com/office/officeart/2008/layout/HalfCircleOrganizationChart"/>
-    <dgm:cxn modelId="{C656C07E-5DB8-4CED-BF01-7DAB482C8A96}" type="presParOf" srcId="{C274F127-6E76-4EFE-BF45-3E5AE8D1D4F4}" destId="{9BC0B9C4-0FB4-4222-9615-DD5417F855D9}" srcOrd="0" destOrd="0" presId="urn:microsoft.com/office/officeart/2008/layout/HalfCircleOrganizationChart"/>
-    <dgm:cxn modelId="{5020725E-B1BA-4877-BDEE-1A6CD96105C7}" type="presParOf" srcId="{9BC0B9C4-0FB4-4222-9615-DD5417F855D9}" destId="{C821A6DF-F3D9-4E26-B0EF-7DE235605B82}" srcOrd="0" destOrd="0" presId="urn:microsoft.com/office/officeart/2008/layout/HalfCircleOrganizationChart"/>
-    <dgm:cxn modelId="{384DAA1D-6F72-44F7-B66C-35654C9203D1}" type="presParOf" srcId="{9BC0B9C4-0FB4-4222-9615-DD5417F855D9}" destId="{EEE21C94-E1AD-4B2E-B3D5-02C9B7DBFE49}" srcOrd="1" destOrd="0" presId="urn:microsoft.com/office/officeart/2008/layout/HalfCircleOrganizationChart"/>
-    <dgm:cxn modelId="{B23BAC03-8A91-48D2-A3F1-50971713FA39}" type="presParOf" srcId="{9BC0B9C4-0FB4-4222-9615-DD5417F855D9}" destId="{67509B2E-C0AA-4753-AD7C-0D672D9AE43F}" srcOrd="2" destOrd="0" presId="urn:microsoft.com/office/officeart/2008/layout/HalfCircleOrganizationChart"/>
-    <dgm:cxn modelId="{6D952906-FFF2-4BF7-B8E3-4499329CE177}" type="presParOf" srcId="{9BC0B9C4-0FB4-4222-9615-DD5417F855D9}" destId="{233FDE35-DA17-4DB5-AC19-9986CA5D0494}" srcOrd="3" destOrd="0" presId="urn:microsoft.com/office/officeart/2008/layout/HalfCircleOrganizationChart"/>
-    <dgm:cxn modelId="{38758D6F-54B6-4B05-8019-05204BF89A71}" type="presParOf" srcId="{C274F127-6E76-4EFE-BF45-3E5AE8D1D4F4}" destId="{33041E6D-4E7D-4AFF-968B-8C70BB1459B6}" srcOrd="1" destOrd="0" presId="urn:microsoft.com/office/officeart/2008/layout/HalfCircleOrganizationChart"/>
-    <dgm:cxn modelId="{3AC70C79-973A-4A03-9B78-C853F4E42ED3}" type="presParOf" srcId="{C274F127-6E76-4EFE-BF45-3E5AE8D1D4F4}" destId="{038AA595-12EF-4DAF-BAEF-4016AA6331B4}" srcOrd="2" destOrd="0" presId="urn:microsoft.com/office/officeart/2008/layout/HalfCircleOrganizationChart"/>
-    <dgm:cxn modelId="{9D7C1AC9-8C7D-44E5-85F0-808D4649C25B}" type="presParOf" srcId="{038AA595-12EF-4DAF-BAEF-4016AA6331B4}" destId="{536118CC-2F96-4C44-BE80-1BB66674178F}" srcOrd="0" destOrd="0" presId="urn:microsoft.com/office/officeart/2008/layout/HalfCircleOrganizationChart"/>
-    <dgm:cxn modelId="{2F7CB351-39F9-4A6D-9A7F-1CD6992F2789}" type="presParOf" srcId="{038AA595-12EF-4DAF-BAEF-4016AA6331B4}" destId="{C2353372-C070-4DB0-8DF7-B51D2327200B}" srcOrd="1" destOrd="0" presId="urn:microsoft.com/office/officeart/2008/layout/HalfCircleOrganizationChart"/>
-    <dgm:cxn modelId="{8520F0CA-D95D-411A-A728-F5BC4EACD762}" type="presParOf" srcId="{C2353372-C070-4DB0-8DF7-B51D2327200B}" destId="{1C2F0739-3F81-4A28-9314-24A7058E1CF9}" srcOrd="0" destOrd="0" presId="urn:microsoft.com/office/officeart/2008/layout/HalfCircleOrganizationChart"/>
-    <dgm:cxn modelId="{6A78ED2C-660E-477B-A539-B5FAD617EC01}" type="presParOf" srcId="{1C2F0739-3F81-4A28-9314-24A7058E1CF9}" destId="{8FC90BAB-CC43-46BB-AB3D-78475C31F872}" srcOrd="0" destOrd="0" presId="urn:microsoft.com/office/officeart/2008/layout/HalfCircleOrganizationChart"/>
-    <dgm:cxn modelId="{5EB45F86-D2A7-4F1C-9E15-4AE002A9091E}" type="presParOf" srcId="{1C2F0739-3F81-4A28-9314-24A7058E1CF9}" destId="{641ADEA8-2021-47BA-B778-F2AB2EAA5F1D}" srcOrd="1" destOrd="0" presId="urn:microsoft.com/office/officeart/2008/layout/HalfCircleOrganizationChart"/>
-    <dgm:cxn modelId="{E64B0DD4-32B9-4F5E-A3C9-176C5CC5F47E}" type="presParOf" srcId="{1C2F0739-3F81-4A28-9314-24A7058E1CF9}" destId="{03A6E3F8-0A35-4701-BD50-105B33F816CD}" srcOrd="2" destOrd="0" presId="urn:microsoft.com/office/officeart/2008/layout/HalfCircleOrganizationChart"/>
-    <dgm:cxn modelId="{6BDCBE43-AEE2-45EF-AF26-CE14563B3CFA}" type="presParOf" srcId="{1C2F0739-3F81-4A28-9314-24A7058E1CF9}" destId="{98921970-C699-4229-97FC-8BF5B47E8C7F}" srcOrd="3" destOrd="0" presId="urn:microsoft.com/office/officeart/2008/layout/HalfCircleOrganizationChart"/>
-    <dgm:cxn modelId="{8F6A24D9-6C7C-4209-86FA-E258C4043D56}" type="presParOf" srcId="{C2353372-C070-4DB0-8DF7-B51D2327200B}" destId="{7235C736-CAAD-4CCB-9FD4-7F713366352C}" srcOrd="1" destOrd="0" presId="urn:microsoft.com/office/officeart/2008/layout/HalfCircleOrganizationChart"/>
-    <dgm:cxn modelId="{92248C3C-CE87-432F-AD4A-C78BB037CF1D}" type="presParOf" srcId="{C2353372-C070-4DB0-8DF7-B51D2327200B}" destId="{30A5CA2F-3ABD-45EC-86AD-15AD39C65780}" srcOrd="2" destOrd="0" presId="urn:microsoft.com/office/officeart/2008/layout/HalfCircleOrganizationChart"/>
-    <dgm:cxn modelId="{D31A00D7-51C3-425A-9696-6C78F159CBB5}" type="presParOf" srcId="{038AA595-12EF-4DAF-BAEF-4016AA6331B4}" destId="{AA54FA08-550A-49B9-886D-165188D9CD61}" srcOrd="2" destOrd="0" presId="urn:microsoft.com/office/officeart/2008/layout/HalfCircleOrganizationChart"/>
-    <dgm:cxn modelId="{40E9E6D6-A6FA-4655-815C-B4F104C62931}" type="presParOf" srcId="{038AA595-12EF-4DAF-BAEF-4016AA6331B4}" destId="{D04760D0-CEFE-40C0-86D4-27F11474105D}" srcOrd="3" destOrd="0" presId="urn:microsoft.com/office/officeart/2008/layout/HalfCircleOrganizationChart"/>
-    <dgm:cxn modelId="{6B0FB57F-AA18-44B3-A8FA-BEC0607ECD46}" type="presParOf" srcId="{D04760D0-CEFE-40C0-86D4-27F11474105D}" destId="{18D4E448-2F12-48DD-BA41-EB1A8E0C7A43}" srcOrd="0" destOrd="0" presId="urn:microsoft.com/office/officeart/2008/layout/HalfCircleOrganizationChart"/>
-    <dgm:cxn modelId="{EAE3A4BB-637C-43A8-94B3-7E660804B5F1}" type="presParOf" srcId="{18D4E448-2F12-48DD-BA41-EB1A8E0C7A43}" destId="{516BA5CA-4696-447C-8B01-A993A2006492}" srcOrd="0" destOrd="0" presId="urn:microsoft.com/office/officeart/2008/layout/HalfCircleOrganizationChart"/>
-    <dgm:cxn modelId="{5BA42A1D-167F-4687-BDB3-F6B7B0B897BC}" type="presParOf" srcId="{18D4E448-2F12-48DD-BA41-EB1A8E0C7A43}" destId="{C9257CBC-3833-4AFE-9AEB-71F4ECB2169B}" srcOrd="1" destOrd="0" presId="urn:microsoft.com/office/officeart/2008/layout/HalfCircleOrganizationChart"/>
-    <dgm:cxn modelId="{D581D20E-F207-4F42-B5C0-7801E4D785DE}" type="presParOf" srcId="{18D4E448-2F12-48DD-BA41-EB1A8E0C7A43}" destId="{5AD91D80-5475-46FF-BD20-4292963CC6B4}" srcOrd="2" destOrd="0" presId="urn:microsoft.com/office/officeart/2008/layout/HalfCircleOrganizationChart"/>
-    <dgm:cxn modelId="{65EE6386-B68F-4C9A-BA1C-AEAE4C7D7079}" type="presParOf" srcId="{18D4E448-2F12-48DD-BA41-EB1A8E0C7A43}" destId="{27B71F41-6DB8-4DC1-92E2-87E89F58C687}" srcOrd="3" destOrd="0" presId="urn:microsoft.com/office/officeart/2008/layout/HalfCircleOrganizationChart"/>
-    <dgm:cxn modelId="{CDACE202-B4FA-4F26-B1C6-4A16F92F1BF7}" type="presParOf" srcId="{D04760D0-CEFE-40C0-86D4-27F11474105D}" destId="{75DF9E8C-B3AE-4557-8129-928B530BFA9E}" srcOrd="1" destOrd="0" presId="urn:microsoft.com/office/officeart/2008/layout/HalfCircleOrganizationChart"/>
-    <dgm:cxn modelId="{8110D569-2899-49FE-9DB5-FB07D50EE6A9}" type="presParOf" srcId="{D04760D0-CEFE-40C0-86D4-27F11474105D}" destId="{23BD2DB0-3E18-4F01-BE2B-D5FACC7644B6}" srcOrd="2" destOrd="0" presId="urn:microsoft.com/office/officeart/2008/layout/HalfCircleOrganizationChart"/>
+    <dgm:cxn modelId="{FCFC70BB-E5AB-4B4C-9455-C6AAB40C6EF4}" type="presOf" srcId="{D743C474-8ACB-4EAF-A1BA-850B29745C0B}" destId="{6134D0C1-5AE1-4AB1-BA24-48E0B619CF39}" srcOrd="0" destOrd="0" presId="urn:microsoft.com/office/officeart/2008/layout/HalfCircleOrganizationChart"/>
+    <dgm:cxn modelId="{E100592D-7F58-4B8F-8998-D0AF73A9B97A}" type="presOf" srcId="{416FE715-ADBD-4B9C-973C-8F307280B1BC}" destId="{233FDE35-DA17-4DB5-AC19-9986CA5D0494}" srcOrd="1" destOrd="0" presId="urn:microsoft.com/office/officeart/2008/layout/HalfCircleOrganizationChart"/>
+    <dgm:cxn modelId="{A96A8836-3C6E-4760-B4DA-F2E13B32AD58}" type="presOf" srcId="{E248FEDA-3497-42A4-A606-43A0BDA02B19}" destId="{98921970-C699-4229-97FC-8BF5B47E8C7F}" srcOrd="1" destOrd="0" presId="urn:microsoft.com/office/officeart/2008/layout/HalfCircleOrganizationChart"/>
+    <dgm:cxn modelId="{FB5B5A18-C070-4206-AEBC-146B5738FC98}" type="presParOf" srcId="{9F4BBC00-E378-47E7-9180-B8DA6290BACC}" destId="{4CCDED1D-769B-4814-AA57-7C582722D9C1}" srcOrd="0" destOrd="0" presId="urn:microsoft.com/office/officeart/2008/layout/HalfCircleOrganizationChart"/>
+    <dgm:cxn modelId="{30DFB7E0-D3C0-4F38-B6A9-383A1CC2E5EC}" type="presParOf" srcId="{4CCDED1D-769B-4814-AA57-7C582722D9C1}" destId="{F9ED5F74-6CB2-429A-9078-19709B6F8438}" srcOrd="0" destOrd="0" presId="urn:microsoft.com/office/officeart/2008/layout/HalfCircleOrganizationChart"/>
+    <dgm:cxn modelId="{3A9A34E6-47C7-45D9-988A-FFE07429BCAE}" type="presParOf" srcId="{F9ED5F74-6CB2-429A-9078-19709B6F8438}" destId="{FD9B2DDE-4E93-438C-9552-7AECC117C0B2}" srcOrd="0" destOrd="0" presId="urn:microsoft.com/office/officeart/2008/layout/HalfCircleOrganizationChart"/>
+    <dgm:cxn modelId="{67C9BC60-FB65-4B61-ABCA-6B66C2497DFD}" type="presParOf" srcId="{F9ED5F74-6CB2-429A-9078-19709B6F8438}" destId="{5B91DC99-4097-4031-99CF-F5F05E3E62C8}" srcOrd="1" destOrd="0" presId="urn:microsoft.com/office/officeart/2008/layout/HalfCircleOrganizationChart"/>
+    <dgm:cxn modelId="{AC21799F-CECE-4D87-BDC9-19F1E42C1126}" type="presParOf" srcId="{F9ED5F74-6CB2-429A-9078-19709B6F8438}" destId="{63D4895F-49BF-4A7D-9C2C-B104E229D0F0}" srcOrd="2" destOrd="0" presId="urn:microsoft.com/office/officeart/2008/layout/HalfCircleOrganizationChart"/>
+    <dgm:cxn modelId="{273086EA-272C-47EE-8AF0-D63A38336768}" type="presParOf" srcId="{F9ED5F74-6CB2-429A-9078-19709B6F8438}" destId="{5F396B85-4991-42A1-8B47-04165AE31C73}" srcOrd="3" destOrd="0" presId="urn:microsoft.com/office/officeart/2008/layout/HalfCircleOrganizationChart"/>
+    <dgm:cxn modelId="{08AA607B-D984-43A9-AEC8-22B75977B544}" type="presParOf" srcId="{4CCDED1D-769B-4814-AA57-7C582722D9C1}" destId="{35823406-B9E7-4DC5-8ABD-37E500243723}" srcOrd="1" destOrd="0" presId="urn:microsoft.com/office/officeart/2008/layout/HalfCircleOrganizationChart"/>
+    <dgm:cxn modelId="{C14CDF62-4B7D-4373-B050-71AC484299B8}" type="presParOf" srcId="{4CCDED1D-769B-4814-AA57-7C582722D9C1}" destId="{28D52AB4-D09E-439C-8CE3-89D4E9AB2670}" srcOrd="2" destOrd="0" presId="urn:microsoft.com/office/officeart/2008/layout/HalfCircleOrganizationChart"/>
+    <dgm:cxn modelId="{291CBDEE-E2AA-478C-A63E-30A1C5BDCFB8}" type="presParOf" srcId="{28D52AB4-D09E-439C-8CE3-89D4E9AB2670}" destId="{5EFD14E4-2850-44E4-8940-B5D79E9701BE}" srcOrd="0" destOrd="0" presId="urn:microsoft.com/office/officeart/2008/layout/HalfCircleOrganizationChart"/>
+    <dgm:cxn modelId="{B4F877EB-AA26-452F-A0E6-6D45688552B9}" type="presParOf" srcId="{28D52AB4-D09E-439C-8CE3-89D4E9AB2670}" destId="{5E2AB3C0-F0D7-4DF4-8EA6-1D2CA3304C1E}" srcOrd="1" destOrd="0" presId="urn:microsoft.com/office/officeart/2008/layout/HalfCircleOrganizationChart"/>
+    <dgm:cxn modelId="{63C5D4A5-1D3D-490E-A8F4-618C0EA80E5C}" type="presParOf" srcId="{5E2AB3C0-F0D7-4DF4-8EA6-1D2CA3304C1E}" destId="{D5707A8F-DA08-49E1-8617-E360F70007C3}" srcOrd="0" destOrd="0" presId="urn:microsoft.com/office/officeart/2008/layout/HalfCircleOrganizationChart"/>
+    <dgm:cxn modelId="{DE0AB993-F9F0-4970-8E93-3DD94D3683C2}" type="presParOf" srcId="{D5707A8F-DA08-49E1-8617-E360F70007C3}" destId="{1B9BB6C3-7873-4BFF-9AEB-A798B9FC0DB6}" srcOrd="0" destOrd="0" presId="urn:microsoft.com/office/officeart/2008/layout/HalfCircleOrganizationChart"/>
+    <dgm:cxn modelId="{0D35FE7C-BB85-4BD9-9D03-B59093E15A6D}" type="presParOf" srcId="{D5707A8F-DA08-49E1-8617-E360F70007C3}" destId="{59C55461-233D-4F66-B2A5-5A5B13F40AB2}" srcOrd="1" destOrd="0" presId="urn:microsoft.com/office/officeart/2008/layout/HalfCircleOrganizationChart"/>
+    <dgm:cxn modelId="{77633D60-3D28-449D-A112-98AD60FD0328}" type="presParOf" srcId="{D5707A8F-DA08-49E1-8617-E360F70007C3}" destId="{2BCA3533-092E-430E-9BA4-96EAF76CE23B}" srcOrd="2" destOrd="0" presId="urn:microsoft.com/office/officeart/2008/layout/HalfCircleOrganizationChart"/>
+    <dgm:cxn modelId="{4AFB9C58-992D-4D6B-BB0A-C8EA43E3E289}" type="presParOf" srcId="{D5707A8F-DA08-49E1-8617-E360F70007C3}" destId="{85F0BF89-71DB-4D52-9FFD-713F438284C8}" srcOrd="3" destOrd="0" presId="urn:microsoft.com/office/officeart/2008/layout/HalfCircleOrganizationChart"/>
+    <dgm:cxn modelId="{280F3619-D1A6-4970-B51A-6186645B4040}" type="presParOf" srcId="{5E2AB3C0-F0D7-4DF4-8EA6-1D2CA3304C1E}" destId="{DBEB5A46-3EBF-46E8-AF29-2A712B67948D}" srcOrd="1" destOrd="0" presId="urn:microsoft.com/office/officeart/2008/layout/HalfCircleOrganizationChart"/>
+    <dgm:cxn modelId="{7F59F013-E1C4-4E6F-952F-A6E4F9D765EC}" type="presParOf" srcId="{5E2AB3C0-F0D7-4DF4-8EA6-1D2CA3304C1E}" destId="{095FFF81-9CE2-441F-8EBF-169690C4C78F}" srcOrd="2" destOrd="0" presId="urn:microsoft.com/office/officeart/2008/layout/HalfCircleOrganizationChart"/>
+    <dgm:cxn modelId="{D9D0C511-1D32-45AF-9601-492C98C239CA}" type="presParOf" srcId="{095FFF81-9CE2-441F-8EBF-169690C4C78F}" destId="{001B3CAF-10E0-45F2-AF50-C57B9AA61A66}" srcOrd="0" destOrd="0" presId="urn:microsoft.com/office/officeart/2008/layout/HalfCircleOrganizationChart"/>
+    <dgm:cxn modelId="{EEE5C21E-B099-40F2-A337-50885B1798F7}" type="presParOf" srcId="{095FFF81-9CE2-441F-8EBF-169690C4C78F}" destId="{0C337C5B-0D2F-4747-B043-1831F2948844}" srcOrd="1" destOrd="0" presId="urn:microsoft.com/office/officeart/2008/layout/HalfCircleOrganizationChart"/>
+    <dgm:cxn modelId="{3A60FE44-54D0-4885-B453-3935F630C8BF}" type="presParOf" srcId="{0C337C5B-0D2F-4747-B043-1831F2948844}" destId="{CA80A658-1528-473E-BE87-FACE6020EC24}" srcOrd="0" destOrd="0" presId="urn:microsoft.com/office/officeart/2008/layout/HalfCircleOrganizationChart"/>
+    <dgm:cxn modelId="{6E073413-325E-48AB-84F7-31DDA80DEDAC}" type="presParOf" srcId="{CA80A658-1528-473E-BE87-FACE6020EC24}" destId="{6134D0C1-5AE1-4AB1-BA24-48E0B619CF39}" srcOrd="0" destOrd="0" presId="urn:microsoft.com/office/officeart/2008/layout/HalfCircleOrganizationChart"/>
+    <dgm:cxn modelId="{94BD88A1-5488-4B04-85AE-BDD8B6CE031C}" type="presParOf" srcId="{CA80A658-1528-473E-BE87-FACE6020EC24}" destId="{BA036DF5-42F5-4699-AE88-4366BB595D9D}" srcOrd="1" destOrd="0" presId="urn:microsoft.com/office/officeart/2008/layout/HalfCircleOrganizationChart"/>
+    <dgm:cxn modelId="{BDD4C1D7-305A-4F27-AD2B-B6AC63E66379}" type="presParOf" srcId="{CA80A658-1528-473E-BE87-FACE6020EC24}" destId="{4494C5C7-A738-46F2-A180-C684B7B0C453}" srcOrd="2" destOrd="0" presId="urn:microsoft.com/office/officeart/2008/layout/HalfCircleOrganizationChart"/>
+    <dgm:cxn modelId="{7E7331AB-300D-48BD-B771-44964DA25233}" type="presParOf" srcId="{CA80A658-1528-473E-BE87-FACE6020EC24}" destId="{DBC82B9F-4DE9-47A4-B88D-45F7E82434EC}" srcOrd="3" destOrd="0" presId="urn:microsoft.com/office/officeart/2008/layout/HalfCircleOrganizationChart"/>
+    <dgm:cxn modelId="{CE48FFC9-93DE-4D04-8B18-B359EFE6DB4B}" type="presParOf" srcId="{0C337C5B-0D2F-4747-B043-1831F2948844}" destId="{277C7BFB-0E08-426E-972C-503B4637FAE1}" srcOrd="1" destOrd="0" presId="urn:microsoft.com/office/officeart/2008/layout/HalfCircleOrganizationChart"/>
+    <dgm:cxn modelId="{CC7703D2-6119-49BD-83AF-B7F4DED716B4}" type="presParOf" srcId="{0C337C5B-0D2F-4747-B043-1831F2948844}" destId="{3AF65A89-F2E7-448F-90B1-09A92544F1B8}" srcOrd="2" destOrd="0" presId="urn:microsoft.com/office/officeart/2008/layout/HalfCircleOrganizationChart"/>
+    <dgm:cxn modelId="{1FDB0024-0407-4B68-8EE1-A022372436A8}" type="presParOf" srcId="{28D52AB4-D09E-439C-8CE3-89D4E9AB2670}" destId="{EBA77F11-4AA1-4245-931C-342328BB0E3E}" srcOrd="2" destOrd="0" presId="urn:microsoft.com/office/officeart/2008/layout/HalfCircleOrganizationChart"/>
+    <dgm:cxn modelId="{3F191751-6D1C-4C6A-976A-B3E62B1A5F30}" type="presParOf" srcId="{28D52AB4-D09E-439C-8CE3-89D4E9AB2670}" destId="{C2565EF3-6125-4858-B3B7-14EFD4DFD3FE}" srcOrd="3" destOrd="0" presId="urn:microsoft.com/office/officeart/2008/layout/HalfCircleOrganizationChart"/>
+    <dgm:cxn modelId="{3F1D661C-CF03-457D-AEF2-0987D196E5A9}" type="presParOf" srcId="{C2565EF3-6125-4858-B3B7-14EFD4DFD3FE}" destId="{B1973E40-A27B-45F4-BC3A-11E9486AED67}" srcOrd="0" destOrd="0" presId="urn:microsoft.com/office/officeart/2008/layout/HalfCircleOrganizationChart"/>
+    <dgm:cxn modelId="{14AA8D2A-92B7-4E95-B5F7-49E8DEE7E3C5}" type="presParOf" srcId="{B1973E40-A27B-45F4-BC3A-11E9486AED67}" destId="{53182BAD-F0B1-48F9-915C-F3EA4AAA8E41}" srcOrd="0" destOrd="0" presId="urn:microsoft.com/office/officeart/2008/layout/HalfCircleOrganizationChart"/>
+    <dgm:cxn modelId="{F3F80C58-4008-455A-A3F9-61137D9B4EC3}" type="presParOf" srcId="{B1973E40-A27B-45F4-BC3A-11E9486AED67}" destId="{2DEDBE14-04F0-4BE7-BCDA-C907F545D6B6}" srcOrd="1" destOrd="0" presId="urn:microsoft.com/office/officeart/2008/layout/HalfCircleOrganizationChart"/>
+    <dgm:cxn modelId="{7AB770D7-1EF2-4AC5-9515-12F604654175}" type="presParOf" srcId="{B1973E40-A27B-45F4-BC3A-11E9486AED67}" destId="{6DB035F2-A116-435F-8D1E-3DD7AE309AC3}" srcOrd="2" destOrd="0" presId="urn:microsoft.com/office/officeart/2008/layout/HalfCircleOrganizationChart"/>
+    <dgm:cxn modelId="{1CD65067-C5A8-4814-B99E-9A54C25D8192}" type="presParOf" srcId="{B1973E40-A27B-45F4-BC3A-11E9486AED67}" destId="{E239CF27-280C-41A0-908D-BEA7E0AA2354}" srcOrd="3" destOrd="0" presId="urn:microsoft.com/office/officeart/2008/layout/HalfCircleOrganizationChart"/>
+    <dgm:cxn modelId="{1443C7E0-8E0A-4F40-B599-3F4E3E729A6B}" type="presParOf" srcId="{C2565EF3-6125-4858-B3B7-14EFD4DFD3FE}" destId="{6080A4AE-7FBD-4B52-895B-5D636CA457FC}" srcOrd="1" destOrd="0" presId="urn:microsoft.com/office/officeart/2008/layout/HalfCircleOrganizationChart"/>
+    <dgm:cxn modelId="{42D1F4B0-914C-4673-B443-FD4AFFEEFBFE}" type="presParOf" srcId="{C2565EF3-6125-4858-B3B7-14EFD4DFD3FE}" destId="{D87E94E5-CB22-4E5B-BA22-6FDF86A5B04C}" srcOrd="2" destOrd="0" presId="urn:microsoft.com/office/officeart/2008/layout/HalfCircleOrganizationChart"/>
+    <dgm:cxn modelId="{FDBEBFF1-4CC3-483D-A9FC-AC2CBE9DF09C}" type="presParOf" srcId="{D87E94E5-CB22-4E5B-BA22-6FDF86A5B04C}" destId="{88098032-A961-4B45-9D40-4AB3D527770D}" srcOrd="0" destOrd="0" presId="urn:microsoft.com/office/officeart/2008/layout/HalfCircleOrganizationChart"/>
+    <dgm:cxn modelId="{6DFDD71C-3273-48AF-9B74-1507E46EEEDC}" type="presParOf" srcId="{D87E94E5-CB22-4E5B-BA22-6FDF86A5B04C}" destId="{C274F127-6E76-4EFE-BF45-3E5AE8D1D4F4}" srcOrd="1" destOrd="0" presId="urn:microsoft.com/office/officeart/2008/layout/HalfCircleOrganizationChart"/>
+    <dgm:cxn modelId="{9D132CF2-DDAA-47EF-B2F6-7EEDF43AD162}" type="presParOf" srcId="{C274F127-6E76-4EFE-BF45-3E5AE8D1D4F4}" destId="{9BC0B9C4-0FB4-4222-9615-DD5417F855D9}" srcOrd="0" destOrd="0" presId="urn:microsoft.com/office/officeart/2008/layout/HalfCircleOrganizationChart"/>
+    <dgm:cxn modelId="{FB43C61D-DC47-4650-AF14-464ED768DD33}" type="presParOf" srcId="{9BC0B9C4-0FB4-4222-9615-DD5417F855D9}" destId="{C821A6DF-F3D9-4E26-B0EF-7DE235605B82}" srcOrd="0" destOrd="0" presId="urn:microsoft.com/office/officeart/2008/layout/HalfCircleOrganizationChart"/>
+    <dgm:cxn modelId="{2369DD29-D70E-4E1A-94BA-2E0F2F40B3B8}" type="presParOf" srcId="{9BC0B9C4-0FB4-4222-9615-DD5417F855D9}" destId="{EEE21C94-E1AD-4B2E-B3D5-02C9B7DBFE49}" srcOrd="1" destOrd="0" presId="urn:microsoft.com/office/officeart/2008/layout/HalfCircleOrganizationChart"/>
+    <dgm:cxn modelId="{C32AB3A7-0F38-4257-B86F-EDD817C8445C}" type="presParOf" srcId="{9BC0B9C4-0FB4-4222-9615-DD5417F855D9}" destId="{67509B2E-C0AA-4753-AD7C-0D672D9AE43F}" srcOrd="2" destOrd="0" presId="urn:microsoft.com/office/officeart/2008/layout/HalfCircleOrganizationChart"/>
+    <dgm:cxn modelId="{1F499778-52F9-4AA7-83EC-A606DF61993E}" type="presParOf" srcId="{9BC0B9C4-0FB4-4222-9615-DD5417F855D9}" destId="{233FDE35-DA17-4DB5-AC19-9986CA5D0494}" srcOrd="3" destOrd="0" presId="urn:microsoft.com/office/officeart/2008/layout/HalfCircleOrganizationChart"/>
+    <dgm:cxn modelId="{D633931B-DE50-4F45-8E8A-79B82A6F478C}" type="presParOf" srcId="{C274F127-6E76-4EFE-BF45-3E5AE8D1D4F4}" destId="{33041E6D-4E7D-4AFF-968B-8C70BB1459B6}" srcOrd="1" destOrd="0" presId="urn:microsoft.com/office/officeart/2008/layout/HalfCircleOrganizationChart"/>
+    <dgm:cxn modelId="{73DC327A-7E83-464B-BEBE-B4D07051C1AD}" type="presParOf" srcId="{C274F127-6E76-4EFE-BF45-3E5AE8D1D4F4}" destId="{038AA595-12EF-4DAF-BAEF-4016AA6331B4}" srcOrd="2" destOrd="0" presId="urn:microsoft.com/office/officeart/2008/layout/HalfCircleOrganizationChart"/>
+    <dgm:cxn modelId="{8BD3CC0A-8759-4657-9B94-BA1182C90525}" type="presParOf" srcId="{038AA595-12EF-4DAF-BAEF-4016AA6331B4}" destId="{536118CC-2F96-4C44-BE80-1BB66674178F}" srcOrd="0" destOrd="0" presId="urn:microsoft.com/office/officeart/2008/layout/HalfCircleOrganizationChart"/>
+    <dgm:cxn modelId="{D64DB5B9-1E90-43AA-9047-21451E67D115}" type="presParOf" srcId="{038AA595-12EF-4DAF-BAEF-4016AA6331B4}" destId="{C2353372-C070-4DB0-8DF7-B51D2327200B}" srcOrd="1" destOrd="0" presId="urn:microsoft.com/office/officeart/2008/layout/HalfCircleOrganizationChart"/>
+    <dgm:cxn modelId="{F5C70DF5-659C-4879-B67B-4149A0BC4719}" type="presParOf" srcId="{C2353372-C070-4DB0-8DF7-B51D2327200B}" destId="{1C2F0739-3F81-4A28-9314-24A7058E1CF9}" srcOrd="0" destOrd="0" presId="urn:microsoft.com/office/officeart/2008/layout/HalfCircleOrganizationChart"/>
+    <dgm:cxn modelId="{C45D442B-6530-48D4-B8C7-AEC7A3691A56}" type="presParOf" srcId="{1C2F0739-3F81-4A28-9314-24A7058E1CF9}" destId="{8FC90BAB-CC43-46BB-AB3D-78475C31F872}" srcOrd="0" destOrd="0" presId="urn:microsoft.com/office/officeart/2008/layout/HalfCircleOrganizationChart"/>
+    <dgm:cxn modelId="{53BC3275-AD85-4126-A533-3E1721755312}" type="presParOf" srcId="{1C2F0739-3F81-4A28-9314-24A7058E1CF9}" destId="{641ADEA8-2021-47BA-B778-F2AB2EAA5F1D}" srcOrd="1" destOrd="0" presId="urn:microsoft.com/office/officeart/2008/layout/HalfCircleOrganizationChart"/>
+    <dgm:cxn modelId="{8C7F3C86-F770-435A-82A1-A7C90AAADC2F}" type="presParOf" srcId="{1C2F0739-3F81-4A28-9314-24A7058E1CF9}" destId="{03A6E3F8-0A35-4701-BD50-105B33F816CD}" srcOrd="2" destOrd="0" presId="urn:microsoft.com/office/officeart/2008/layout/HalfCircleOrganizationChart"/>
+    <dgm:cxn modelId="{72A6C9AD-8E86-4D23-B5A5-C24834FBA6B5}" type="presParOf" srcId="{1C2F0739-3F81-4A28-9314-24A7058E1CF9}" destId="{98921970-C699-4229-97FC-8BF5B47E8C7F}" srcOrd="3" destOrd="0" presId="urn:microsoft.com/office/officeart/2008/layout/HalfCircleOrganizationChart"/>
+    <dgm:cxn modelId="{4E856DDE-2AA1-46AD-8C92-0710B3B60E55}" type="presParOf" srcId="{C2353372-C070-4DB0-8DF7-B51D2327200B}" destId="{7235C736-CAAD-4CCB-9FD4-7F713366352C}" srcOrd="1" destOrd="0" presId="urn:microsoft.com/office/officeart/2008/layout/HalfCircleOrganizationChart"/>
+    <dgm:cxn modelId="{D27356CE-AC8A-41EE-B6A5-35BA5A8947B8}" type="presParOf" srcId="{C2353372-C070-4DB0-8DF7-B51D2327200B}" destId="{30A5CA2F-3ABD-45EC-86AD-15AD39C65780}" srcOrd="2" destOrd="0" presId="urn:microsoft.com/office/officeart/2008/layout/HalfCircleOrganizationChart"/>
+    <dgm:cxn modelId="{73325161-3E25-476A-BD1B-FA51299F45E3}" type="presParOf" srcId="{038AA595-12EF-4DAF-BAEF-4016AA6331B4}" destId="{AA54FA08-550A-49B9-886D-165188D9CD61}" srcOrd="2" destOrd="0" presId="urn:microsoft.com/office/officeart/2008/layout/HalfCircleOrganizationChart"/>
+    <dgm:cxn modelId="{5E5404AA-3085-4A33-84E7-46C2275B9062}" type="presParOf" srcId="{038AA595-12EF-4DAF-BAEF-4016AA6331B4}" destId="{D04760D0-CEFE-40C0-86D4-27F11474105D}" srcOrd="3" destOrd="0" presId="urn:microsoft.com/office/officeart/2008/layout/HalfCircleOrganizationChart"/>
+    <dgm:cxn modelId="{F6CA0497-91EE-4052-9D44-7ABCA06D169E}" type="presParOf" srcId="{D04760D0-CEFE-40C0-86D4-27F11474105D}" destId="{18D4E448-2F12-48DD-BA41-EB1A8E0C7A43}" srcOrd="0" destOrd="0" presId="urn:microsoft.com/office/officeart/2008/layout/HalfCircleOrganizationChart"/>
+    <dgm:cxn modelId="{C926BDFB-73C4-46FD-BF38-2223E83CE4B9}" type="presParOf" srcId="{18D4E448-2F12-48DD-BA41-EB1A8E0C7A43}" destId="{516BA5CA-4696-447C-8B01-A993A2006492}" srcOrd="0" destOrd="0" presId="urn:microsoft.com/office/officeart/2008/layout/HalfCircleOrganizationChart"/>
+    <dgm:cxn modelId="{E16DC30F-291B-4707-AD10-FE809066718E}" type="presParOf" srcId="{18D4E448-2F12-48DD-BA41-EB1A8E0C7A43}" destId="{C9257CBC-3833-4AFE-9AEB-71F4ECB2169B}" srcOrd="1" destOrd="0" presId="urn:microsoft.com/office/officeart/2008/layout/HalfCircleOrganizationChart"/>
+    <dgm:cxn modelId="{17159AD7-FDED-425E-9F0B-EAAABE8D9841}" type="presParOf" srcId="{18D4E448-2F12-48DD-BA41-EB1A8E0C7A43}" destId="{5AD91D80-5475-46FF-BD20-4292963CC6B4}" srcOrd="2" destOrd="0" presId="urn:microsoft.com/office/officeart/2008/layout/HalfCircleOrganizationChart"/>
+    <dgm:cxn modelId="{3CE3C79F-C1B4-4E40-96BF-104C9DECE066}" type="presParOf" srcId="{18D4E448-2F12-48DD-BA41-EB1A8E0C7A43}" destId="{27B71F41-6DB8-4DC1-92E2-87E89F58C687}" srcOrd="3" destOrd="0" presId="urn:microsoft.com/office/officeart/2008/layout/HalfCircleOrganizationChart"/>
+    <dgm:cxn modelId="{E42817BA-E44F-4BB5-91A0-EAFB614BFA70}" type="presParOf" srcId="{D04760D0-CEFE-40C0-86D4-27F11474105D}" destId="{75DF9E8C-B3AE-4557-8129-928B530BFA9E}" srcOrd="1" destOrd="0" presId="urn:microsoft.com/office/officeart/2008/layout/HalfCircleOrganizationChart"/>
+    <dgm:cxn modelId="{B68B8515-01F8-4927-A0F5-3BDC35DB47BC}" type="presParOf" srcId="{D04760D0-CEFE-40C0-86D4-27F11474105D}" destId="{23BD2DB0-3E18-4F01-BE2B-D5FACC7644B6}" srcOrd="2" destOrd="0" presId="urn:microsoft.com/office/officeart/2008/layout/HalfCircleOrganizationChart"/>
   </dgm:cxnLst>
   <dgm:bg/>
   <dgm:whole/>
@@ -17915,7 +18709,7 @@
 </file>
 
 <file path=customXml/itemProps2.xml><?xml version="1.0" encoding="utf-8"?>
-<ds:datastoreItem xmlns:ds="http://schemas.openxmlformats.org/officeDocument/2006/customXml" ds:itemID="{C9F8902F-158A-4B9F-B0F6-BF9B0882E999}">
+<ds:datastoreItem xmlns:ds="http://schemas.openxmlformats.org/officeDocument/2006/customXml" ds:itemID="{B74EE5A9-F5DC-49C8-B31A-64B7CEFBEEA1}">
   <ds:schemaRefs>
     <ds:schemaRef ds:uri="http://schemas.openxmlformats.org/officeDocument/2006/bibliography"/>
   </ds:schemaRefs>

</xml_diff>